<commit_message>
Rivisionati alcuni CategoryPartition e approvati alcuni TC
Sono stati rivisionati alcuni CategoryPartition ed apportate alcune modifiche ai TC:
TC_RFU3.2-ModificaProfiloAzienda
TC_RFU3.2-ModificaProfiloFattorino

Bisogna rifare i TC_Specification per le combinazioni che includono nuovi CategoryPartition.
E' stato ulteriormente modificato il Dizionario dei Dati

Sono stati controllati ed approvati i seguenti TC:
TC_RFU4-CreaSegnalazioneAzienda
TC_RFU5-GestisciSegnalazioneAzienda
</commit_message>
<xml_diff>
--- a/Documents/Eat&Reorder - CategoryPartition documents/TC_GestioneUtente/TC_RFU1.3-RegistrazioneFattorino.docx
+++ b/Documents/Eat&Reorder - CategoryPartition documents/TC_GestioneUtente/TC_RFU1.3-RegistrazioneFattorino.docx
@@ -3326,16 +3326,7 @@
                 <w:sz w:val="28"/>
                 <w:szCs w:val="28"/>
               </w:rPr>
-              <w:t>a-zA-Z</w:t>
-            </w:r>
-            <w:bookmarkStart w:id="1" w:name="_GoBack"/>
-            <w:bookmarkEnd w:id="1"/>
-            <w:r>
-              <w:rPr>
-                <w:sz w:val="28"/>
-                <w:szCs w:val="28"/>
-              </w:rPr>
-              <w:t>]{</w:t>
+              <w:t>a-zA-Z]{</w:t>
             </w:r>
             <w:r>
               <w:rPr>
@@ -5905,6 +5896,42 @@
     </w:p>
     <w:p>
       <w:pPr>
+        <w:tabs>
+          <w:tab w:val="left" w:pos="1005"/>
+        </w:tabs>
+        <w:rPr>
+          <w:rFonts w:ascii="Century Gothic" w:hAnsi="Century Gothic"/>
+          <w:sz w:val="24"/>
+          <w:szCs w:val="24"/>
+        </w:rPr>
+      </w:pPr>
+    </w:p>
+    <w:p>
+      <w:pPr>
+        <w:tabs>
+          <w:tab w:val="left" w:pos="1005"/>
+        </w:tabs>
+        <w:rPr>
+          <w:rFonts w:ascii="Century Gothic" w:hAnsi="Century Gothic"/>
+          <w:sz w:val="24"/>
+          <w:szCs w:val="24"/>
+        </w:rPr>
+      </w:pPr>
+    </w:p>
+    <w:p>
+      <w:pPr>
+        <w:tabs>
+          <w:tab w:val="left" w:pos="1005"/>
+        </w:tabs>
+        <w:rPr>
+          <w:rFonts w:ascii="Century Gothic" w:hAnsi="Century Gothic"/>
+          <w:sz w:val="24"/>
+          <w:szCs w:val="24"/>
+        </w:rPr>
+      </w:pPr>
+    </w:p>
+    <w:p>
+      <w:pPr>
         <w:pStyle w:val="Paragrafoelenco"/>
         <w:ind w:left="-142"/>
         <w:rPr>
@@ -5923,6 +5950,7 @@
           <w:sz w:val="28"/>
           <w:szCs w:val="28"/>
         </w:rPr>
+        <w:lastRenderedPageBreak/>
         <w:t>TEST CASE SPECIFICATION:</w:t>
       </w:r>
     </w:p>
@@ -5999,7 +6027,6 @@
                 <w:sz w:val="24"/>
                 <w:szCs w:val="24"/>
               </w:rPr>
-              <w:lastRenderedPageBreak/>
               <w:t>Test Case ID:</w:t>
             </w:r>
           </w:p>
@@ -6038,7 +6065,17 @@
                 <w:sz w:val="24"/>
                 <w:szCs w:val="24"/>
               </w:rPr>
-              <w:t>RFU1.2</w:t>
+              <w:t>RFU1.</w:t>
+            </w:r>
+            <w:r>
+              <w:rPr>
+                <w:rFonts w:ascii="Century Gothic" w:hAnsi="Century Gothic"/>
+                <w:b/>
+                <w:bCs/>
+                <w:sz w:val="24"/>
+                <w:szCs w:val="24"/>
+              </w:rPr>
+              <w:t>3</w:t>
             </w:r>
             <w:r>
               <w:rPr>
@@ -6150,12 +6187,18 @@
             <w:r>
               <w:rPr>
                 <w:rFonts w:ascii="Century Gothic" w:hAnsi="Century Gothic"/>
-                <w:b/>
-                <w:bCs/>
-                <w:sz w:val="24"/>
-                <w:szCs w:val="24"/>
-              </w:rPr>
-              <w:t>registrazione</w:t>
+                <w:sz w:val="24"/>
+                <w:szCs w:val="24"/>
+              </w:rPr>
+              <w:t>registrazione de</w:t>
+            </w:r>
+            <w:r>
+              <w:rPr>
+                <w:rFonts w:ascii="Century Gothic" w:hAnsi="Century Gothic"/>
+                <w:sz w:val="24"/>
+                <w:szCs w:val="24"/>
+              </w:rPr>
+              <w:t>l fattorino</w:t>
             </w:r>
           </w:p>
           <w:p>
@@ -6973,6 +7016,66 @@
         </w:rPr>
       </w:pPr>
     </w:p>
+    <w:p>
+      <w:pPr>
+        <w:tabs>
+          <w:tab w:val="left" w:pos="1005"/>
+        </w:tabs>
+        <w:rPr>
+          <w:rFonts w:ascii="Century Gothic" w:hAnsi="Century Gothic"/>
+          <w:sz w:val="24"/>
+          <w:szCs w:val="24"/>
+        </w:rPr>
+      </w:pPr>
+    </w:p>
+    <w:p>
+      <w:pPr>
+        <w:tabs>
+          <w:tab w:val="left" w:pos="1005"/>
+        </w:tabs>
+        <w:rPr>
+          <w:rFonts w:ascii="Century Gothic" w:hAnsi="Century Gothic"/>
+          <w:sz w:val="24"/>
+          <w:szCs w:val="24"/>
+        </w:rPr>
+      </w:pPr>
+    </w:p>
+    <w:p>
+      <w:pPr>
+        <w:tabs>
+          <w:tab w:val="left" w:pos="1005"/>
+        </w:tabs>
+        <w:rPr>
+          <w:rFonts w:ascii="Century Gothic" w:hAnsi="Century Gothic"/>
+          <w:sz w:val="24"/>
+          <w:szCs w:val="24"/>
+        </w:rPr>
+      </w:pPr>
+    </w:p>
+    <w:p>
+      <w:pPr>
+        <w:tabs>
+          <w:tab w:val="left" w:pos="1005"/>
+        </w:tabs>
+        <w:rPr>
+          <w:rFonts w:ascii="Century Gothic" w:hAnsi="Century Gothic"/>
+          <w:sz w:val="24"/>
+          <w:szCs w:val="24"/>
+        </w:rPr>
+      </w:pPr>
+    </w:p>
+    <w:p>
+      <w:pPr>
+        <w:tabs>
+          <w:tab w:val="left" w:pos="1005"/>
+        </w:tabs>
+        <w:rPr>
+          <w:rFonts w:ascii="Century Gothic" w:hAnsi="Century Gothic"/>
+          <w:sz w:val="24"/>
+          <w:szCs w:val="24"/>
+        </w:rPr>
+      </w:pPr>
+    </w:p>
     <w:tbl>
       <w:tblPr>
         <w:tblW w:w="0" w:type="auto"/>
@@ -7020,6 +7123,7 @@
                 <w:sz w:val="24"/>
                 <w:szCs w:val="24"/>
               </w:rPr>
+              <w:lastRenderedPageBreak/>
               <w:t>Test Case ID:</w:t>
             </w:r>
           </w:p>
@@ -7058,7 +7162,17 @@
                 <w:sz w:val="24"/>
                 <w:szCs w:val="24"/>
               </w:rPr>
-              <w:t>RFU1.2</w:t>
+              <w:t>RFU1.</w:t>
+            </w:r>
+            <w:r>
+              <w:rPr>
+                <w:rFonts w:ascii="Century Gothic" w:hAnsi="Century Gothic"/>
+                <w:b/>
+                <w:bCs/>
+                <w:sz w:val="24"/>
+                <w:szCs w:val="24"/>
+              </w:rPr>
+              <w:t>3</w:t>
             </w:r>
             <w:r>
               <w:rPr>
@@ -7180,12 +7294,18 @@
             <w:r>
               <w:rPr>
                 <w:rFonts w:ascii="Century Gothic" w:hAnsi="Century Gothic"/>
-                <w:b/>
-                <w:bCs/>
-                <w:sz w:val="24"/>
-                <w:szCs w:val="24"/>
-              </w:rPr>
-              <w:t>registrazione</w:t>
+                <w:sz w:val="24"/>
+                <w:szCs w:val="24"/>
+              </w:rPr>
+              <w:t>registrazione de</w:t>
+            </w:r>
+            <w:r>
+              <w:rPr>
+                <w:rFonts w:ascii="Century Gothic" w:hAnsi="Century Gothic"/>
+                <w:sz w:val="24"/>
+                <w:szCs w:val="24"/>
+              </w:rPr>
+              <w:t>l fattorino</w:t>
             </w:r>
           </w:p>
           <w:p>
@@ -8014,6 +8134,78 @@
         </w:rPr>
       </w:pPr>
     </w:p>
+    <w:p>
+      <w:pPr>
+        <w:tabs>
+          <w:tab w:val="left" w:pos="1005"/>
+        </w:tabs>
+        <w:rPr>
+          <w:rFonts w:ascii="Century Gothic" w:hAnsi="Century Gothic"/>
+          <w:sz w:val="24"/>
+          <w:szCs w:val="24"/>
+        </w:rPr>
+      </w:pPr>
+    </w:p>
+    <w:p>
+      <w:pPr>
+        <w:tabs>
+          <w:tab w:val="left" w:pos="1005"/>
+        </w:tabs>
+        <w:rPr>
+          <w:rFonts w:ascii="Century Gothic" w:hAnsi="Century Gothic"/>
+          <w:sz w:val="24"/>
+          <w:szCs w:val="24"/>
+        </w:rPr>
+      </w:pPr>
+    </w:p>
+    <w:p>
+      <w:pPr>
+        <w:tabs>
+          <w:tab w:val="left" w:pos="1005"/>
+        </w:tabs>
+        <w:rPr>
+          <w:rFonts w:ascii="Century Gothic" w:hAnsi="Century Gothic"/>
+          <w:sz w:val="24"/>
+          <w:szCs w:val="24"/>
+        </w:rPr>
+      </w:pPr>
+    </w:p>
+    <w:p>
+      <w:pPr>
+        <w:tabs>
+          <w:tab w:val="left" w:pos="1005"/>
+        </w:tabs>
+        <w:rPr>
+          <w:rFonts w:ascii="Century Gothic" w:hAnsi="Century Gothic"/>
+          <w:sz w:val="24"/>
+          <w:szCs w:val="24"/>
+        </w:rPr>
+      </w:pPr>
+    </w:p>
+    <w:p>
+      <w:pPr>
+        <w:tabs>
+          <w:tab w:val="left" w:pos="1005"/>
+        </w:tabs>
+        <w:rPr>
+          <w:rFonts w:ascii="Century Gothic" w:hAnsi="Century Gothic"/>
+          <w:sz w:val="24"/>
+          <w:szCs w:val="24"/>
+        </w:rPr>
+      </w:pPr>
+    </w:p>
+    <w:p>
+      <w:pPr>
+        <w:tabs>
+          <w:tab w:val="left" w:pos="1005"/>
+        </w:tabs>
+        <w:rPr>
+          <w:rFonts w:ascii="Century Gothic" w:hAnsi="Century Gothic"/>
+          <w:sz w:val="24"/>
+          <w:szCs w:val="24"/>
+        </w:rPr>
+      </w:pPr>
+    </w:p>
     <w:tbl>
       <w:tblPr>
         <w:tblW w:w="0" w:type="auto"/>
@@ -8061,6 +8253,7 @@
                 <w:sz w:val="24"/>
                 <w:szCs w:val="24"/>
               </w:rPr>
+              <w:lastRenderedPageBreak/>
               <w:t>Test Case ID:</w:t>
             </w:r>
           </w:p>
@@ -8099,7 +8292,17 @@
                 <w:sz w:val="24"/>
                 <w:szCs w:val="24"/>
               </w:rPr>
-              <w:t>RFU1.2</w:t>
+              <w:t>RFU1</w:t>
+            </w:r>
+            <w:r>
+              <w:rPr>
+                <w:rFonts w:ascii="Century Gothic" w:hAnsi="Century Gothic"/>
+                <w:b/>
+                <w:bCs/>
+                <w:sz w:val="24"/>
+                <w:szCs w:val="24"/>
+              </w:rPr>
+              <w:t>.3</w:t>
             </w:r>
             <w:r>
               <w:rPr>
@@ -8221,12 +8424,18 @@
             <w:r>
               <w:rPr>
                 <w:rFonts w:ascii="Century Gothic" w:hAnsi="Century Gothic"/>
-                <w:b/>
-                <w:bCs/>
-                <w:sz w:val="24"/>
-                <w:szCs w:val="24"/>
-              </w:rPr>
-              <w:t>registrazione</w:t>
+                <w:sz w:val="24"/>
+                <w:szCs w:val="24"/>
+              </w:rPr>
+              <w:t>registrazione de</w:t>
+            </w:r>
+            <w:r>
+              <w:rPr>
+                <w:rFonts w:ascii="Century Gothic" w:hAnsi="Century Gothic"/>
+                <w:sz w:val="24"/>
+                <w:szCs w:val="24"/>
+              </w:rPr>
+              <w:t>l fattorino</w:t>
             </w:r>
           </w:p>
           <w:p>
@@ -9043,6 +9252,90 @@
         </w:rPr>
       </w:pPr>
     </w:p>
+    <w:p>
+      <w:pPr>
+        <w:tabs>
+          <w:tab w:val="left" w:pos="1005"/>
+        </w:tabs>
+        <w:rPr>
+          <w:rFonts w:ascii="Century Gothic" w:hAnsi="Century Gothic"/>
+          <w:sz w:val="24"/>
+          <w:szCs w:val="24"/>
+        </w:rPr>
+      </w:pPr>
+    </w:p>
+    <w:p>
+      <w:pPr>
+        <w:tabs>
+          <w:tab w:val="left" w:pos="1005"/>
+        </w:tabs>
+        <w:rPr>
+          <w:rFonts w:ascii="Century Gothic" w:hAnsi="Century Gothic"/>
+          <w:sz w:val="24"/>
+          <w:szCs w:val="24"/>
+        </w:rPr>
+      </w:pPr>
+    </w:p>
+    <w:p>
+      <w:pPr>
+        <w:tabs>
+          <w:tab w:val="left" w:pos="1005"/>
+        </w:tabs>
+        <w:rPr>
+          <w:rFonts w:ascii="Century Gothic" w:hAnsi="Century Gothic"/>
+          <w:sz w:val="24"/>
+          <w:szCs w:val="24"/>
+        </w:rPr>
+      </w:pPr>
+    </w:p>
+    <w:p>
+      <w:pPr>
+        <w:tabs>
+          <w:tab w:val="left" w:pos="1005"/>
+        </w:tabs>
+        <w:rPr>
+          <w:rFonts w:ascii="Century Gothic" w:hAnsi="Century Gothic"/>
+          <w:sz w:val="24"/>
+          <w:szCs w:val="24"/>
+        </w:rPr>
+      </w:pPr>
+    </w:p>
+    <w:p>
+      <w:pPr>
+        <w:tabs>
+          <w:tab w:val="left" w:pos="1005"/>
+        </w:tabs>
+        <w:rPr>
+          <w:rFonts w:ascii="Century Gothic" w:hAnsi="Century Gothic"/>
+          <w:sz w:val="24"/>
+          <w:szCs w:val="24"/>
+        </w:rPr>
+      </w:pPr>
+    </w:p>
+    <w:p>
+      <w:pPr>
+        <w:tabs>
+          <w:tab w:val="left" w:pos="1005"/>
+        </w:tabs>
+        <w:rPr>
+          <w:rFonts w:ascii="Century Gothic" w:hAnsi="Century Gothic"/>
+          <w:sz w:val="24"/>
+          <w:szCs w:val="24"/>
+        </w:rPr>
+      </w:pPr>
+    </w:p>
+    <w:p>
+      <w:pPr>
+        <w:tabs>
+          <w:tab w:val="left" w:pos="1005"/>
+        </w:tabs>
+        <w:rPr>
+          <w:rFonts w:ascii="Century Gothic" w:hAnsi="Century Gothic"/>
+          <w:sz w:val="24"/>
+          <w:szCs w:val="24"/>
+        </w:rPr>
+      </w:pPr>
+    </w:p>
     <w:tbl>
       <w:tblPr>
         <w:tblW w:w="0" w:type="auto"/>
@@ -9090,6 +9383,7 @@
                 <w:sz w:val="24"/>
                 <w:szCs w:val="24"/>
               </w:rPr>
+              <w:lastRenderedPageBreak/>
               <w:t>Test Case ID:</w:t>
             </w:r>
           </w:p>
@@ -9128,7 +9422,17 @@
                 <w:sz w:val="24"/>
                 <w:szCs w:val="24"/>
               </w:rPr>
-              <w:t>RFU1.2</w:t>
+              <w:t>RFU1.</w:t>
+            </w:r>
+            <w:r>
+              <w:rPr>
+                <w:rFonts w:ascii="Century Gothic" w:hAnsi="Century Gothic"/>
+                <w:b/>
+                <w:bCs/>
+                <w:sz w:val="24"/>
+                <w:szCs w:val="24"/>
+              </w:rPr>
+              <w:t>3</w:t>
             </w:r>
             <w:r>
               <w:rPr>
@@ -9250,12 +9554,18 @@
             <w:r>
               <w:rPr>
                 <w:rFonts w:ascii="Century Gothic" w:hAnsi="Century Gothic"/>
-                <w:b/>
-                <w:bCs/>
-                <w:sz w:val="24"/>
-                <w:szCs w:val="24"/>
-              </w:rPr>
-              <w:t>registrazione</w:t>
+                <w:sz w:val="24"/>
+                <w:szCs w:val="24"/>
+              </w:rPr>
+              <w:t>registrazione de</w:t>
+            </w:r>
+            <w:r>
+              <w:rPr>
+                <w:rFonts w:ascii="Century Gothic" w:hAnsi="Century Gothic"/>
+                <w:sz w:val="24"/>
+                <w:szCs w:val="24"/>
+              </w:rPr>
+              <w:t>l fattorino</w:t>
             </w:r>
           </w:p>
           <w:p>
@@ -9772,7 +10082,6 @@
                       <w:sz w:val="24"/>
                       <w:szCs w:val="24"/>
                     </w:rPr>
-                    <w:lastRenderedPageBreak/>
                     <w:t>Città di consegna</w:t>
                   </w:r>
                 </w:p>
@@ -9971,7 +10280,6 @@
                 <w:sz w:val="24"/>
                 <w:szCs w:val="24"/>
               </w:rPr>
-              <w:lastRenderedPageBreak/>
               <w:t>Oracolo:</w:t>
             </w:r>
           </w:p>
@@ -10062,6 +10370,90 @@
         </w:tc>
       </w:tr>
     </w:tbl>
+    <w:p>
+      <w:pPr>
+        <w:tabs>
+          <w:tab w:val="left" w:pos="1005"/>
+        </w:tabs>
+        <w:rPr>
+          <w:rFonts w:ascii="Century Gothic" w:hAnsi="Century Gothic"/>
+          <w:sz w:val="24"/>
+          <w:szCs w:val="24"/>
+        </w:rPr>
+      </w:pPr>
+    </w:p>
+    <w:p>
+      <w:pPr>
+        <w:tabs>
+          <w:tab w:val="left" w:pos="1005"/>
+        </w:tabs>
+        <w:rPr>
+          <w:rFonts w:ascii="Century Gothic" w:hAnsi="Century Gothic"/>
+          <w:sz w:val="24"/>
+          <w:szCs w:val="24"/>
+        </w:rPr>
+      </w:pPr>
+    </w:p>
+    <w:p>
+      <w:pPr>
+        <w:tabs>
+          <w:tab w:val="left" w:pos="1005"/>
+        </w:tabs>
+        <w:rPr>
+          <w:rFonts w:ascii="Century Gothic" w:hAnsi="Century Gothic"/>
+          <w:sz w:val="24"/>
+          <w:szCs w:val="24"/>
+        </w:rPr>
+      </w:pPr>
+    </w:p>
+    <w:p>
+      <w:pPr>
+        <w:tabs>
+          <w:tab w:val="left" w:pos="1005"/>
+        </w:tabs>
+        <w:rPr>
+          <w:rFonts w:ascii="Century Gothic" w:hAnsi="Century Gothic"/>
+          <w:sz w:val="24"/>
+          <w:szCs w:val="24"/>
+        </w:rPr>
+      </w:pPr>
+    </w:p>
+    <w:p>
+      <w:pPr>
+        <w:tabs>
+          <w:tab w:val="left" w:pos="1005"/>
+        </w:tabs>
+        <w:rPr>
+          <w:rFonts w:ascii="Century Gothic" w:hAnsi="Century Gothic"/>
+          <w:sz w:val="24"/>
+          <w:szCs w:val="24"/>
+        </w:rPr>
+      </w:pPr>
+    </w:p>
+    <w:p>
+      <w:pPr>
+        <w:tabs>
+          <w:tab w:val="left" w:pos="1005"/>
+        </w:tabs>
+        <w:rPr>
+          <w:rFonts w:ascii="Century Gothic" w:hAnsi="Century Gothic"/>
+          <w:sz w:val="24"/>
+          <w:szCs w:val="24"/>
+        </w:rPr>
+      </w:pPr>
+    </w:p>
+    <w:p>
+      <w:pPr>
+        <w:tabs>
+          <w:tab w:val="left" w:pos="1005"/>
+        </w:tabs>
+        <w:rPr>
+          <w:rFonts w:ascii="Century Gothic" w:hAnsi="Century Gothic"/>
+          <w:sz w:val="24"/>
+          <w:szCs w:val="24"/>
+        </w:rPr>
+      </w:pPr>
+    </w:p>
     <w:p>
       <w:pPr>
         <w:tabs>
@@ -10121,6 +10513,7 @@
                 <w:sz w:val="24"/>
                 <w:szCs w:val="24"/>
               </w:rPr>
+              <w:lastRenderedPageBreak/>
               <w:t>Test Case ID:</w:t>
             </w:r>
           </w:p>
@@ -10159,7 +10552,17 @@
                 <w:sz w:val="24"/>
                 <w:szCs w:val="24"/>
               </w:rPr>
-              <w:t>RFU1.2</w:t>
+              <w:t>RFU1.</w:t>
+            </w:r>
+            <w:r>
+              <w:rPr>
+                <w:rFonts w:ascii="Century Gothic" w:hAnsi="Century Gothic"/>
+                <w:b/>
+                <w:bCs/>
+                <w:sz w:val="24"/>
+                <w:szCs w:val="24"/>
+              </w:rPr>
+              <w:t>3</w:t>
             </w:r>
             <w:r>
               <w:rPr>
@@ -10281,12 +10684,18 @@
             <w:r>
               <w:rPr>
                 <w:rFonts w:ascii="Century Gothic" w:hAnsi="Century Gothic"/>
-                <w:b/>
-                <w:bCs/>
-                <w:sz w:val="24"/>
-                <w:szCs w:val="24"/>
-              </w:rPr>
-              <w:t>registrazione</w:t>
+                <w:sz w:val="24"/>
+                <w:szCs w:val="24"/>
+              </w:rPr>
+              <w:t>registrazione de</w:t>
+            </w:r>
+            <w:r>
+              <w:rPr>
+                <w:rFonts w:ascii="Century Gothic" w:hAnsi="Century Gothic"/>
+                <w:sz w:val="24"/>
+                <w:szCs w:val="24"/>
+              </w:rPr>
+              <w:t>l fattorino</w:t>
             </w:r>
           </w:p>
           <w:p>
@@ -11001,7 +11410,6 @@
                 <w:sz w:val="24"/>
                 <w:szCs w:val="24"/>
               </w:rPr>
-              <w:lastRenderedPageBreak/>
               <w:t>Oracolo:</w:t>
             </w:r>
           </w:p>
@@ -11092,6 +11500,90 @@
         </w:tc>
       </w:tr>
     </w:tbl>
+    <w:p>
+      <w:pPr>
+        <w:tabs>
+          <w:tab w:val="left" w:pos="1005"/>
+        </w:tabs>
+        <w:rPr>
+          <w:rFonts w:ascii="Century Gothic" w:hAnsi="Century Gothic"/>
+          <w:sz w:val="24"/>
+          <w:szCs w:val="24"/>
+        </w:rPr>
+      </w:pPr>
+    </w:p>
+    <w:p>
+      <w:pPr>
+        <w:tabs>
+          <w:tab w:val="left" w:pos="1005"/>
+        </w:tabs>
+        <w:rPr>
+          <w:rFonts w:ascii="Century Gothic" w:hAnsi="Century Gothic"/>
+          <w:sz w:val="24"/>
+          <w:szCs w:val="24"/>
+        </w:rPr>
+      </w:pPr>
+    </w:p>
+    <w:p>
+      <w:pPr>
+        <w:tabs>
+          <w:tab w:val="left" w:pos="1005"/>
+        </w:tabs>
+        <w:rPr>
+          <w:rFonts w:ascii="Century Gothic" w:hAnsi="Century Gothic"/>
+          <w:sz w:val="24"/>
+          <w:szCs w:val="24"/>
+        </w:rPr>
+      </w:pPr>
+    </w:p>
+    <w:p>
+      <w:pPr>
+        <w:tabs>
+          <w:tab w:val="left" w:pos="1005"/>
+        </w:tabs>
+        <w:rPr>
+          <w:rFonts w:ascii="Century Gothic" w:hAnsi="Century Gothic"/>
+          <w:sz w:val="24"/>
+          <w:szCs w:val="24"/>
+        </w:rPr>
+      </w:pPr>
+    </w:p>
+    <w:p>
+      <w:pPr>
+        <w:tabs>
+          <w:tab w:val="left" w:pos="1005"/>
+        </w:tabs>
+        <w:rPr>
+          <w:rFonts w:ascii="Century Gothic" w:hAnsi="Century Gothic"/>
+          <w:sz w:val="24"/>
+          <w:szCs w:val="24"/>
+        </w:rPr>
+      </w:pPr>
+    </w:p>
+    <w:p>
+      <w:pPr>
+        <w:tabs>
+          <w:tab w:val="left" w:pos="1005"/>
+        </w:tabs>
+        <w:rPr>
+          <w:rFonts w:ascii="Century Gothic" w:hAnsi="Century Gothic"/>
+          <w:sz w:val="24"/>
+          <w:szCs w:val="24"/>
+        </w:rPr>
+      </w:pPr>
+    </w:p>
+    <w:p>
+      <w:pPr>
+        <w:tabs>
+          <w:tab w:val="left" w:pos="1005"/>
+        </w:tabs>
+        <w:rPr>
+          <w:rFonts w:ascii="Century Gothic" w:hAnsi="Century Gothic"/>
+          <w:sz w:val="24"/>
+          <w:szCs w:val="24"/>
+        </w:rPr>
+      </w:pPr>
+    </w:p>
     <w:p>
       <w:pPr>
         <w:tabs>
@@ -11151,6 +11643,7 @@
                 <w:sz w:val="24"/>
                 <w:szCs w:val="24"/>
               </w:rPr>
+              <w:lastRenderedPageBreak/>
               <w:t>Test Case ID:</w:t>
             </w:r>
           </w:p>
@@ -11189,7 +11682,17 @@
                 <w:sz w:val="24"/>
                 <w:szCs w:val="24"/>
               </w:rPr>
-              <w:t>RFU1.2</w:t>
+              <w:t>RFU1.</w:t>
+            </w:r>
+            <w:r>
+              <w:rPr>
+                <w:rFonts w:ascii="Century Gothic" w:hAnsi="Century Gothic"/>
+                <w:b/>
+                <w:bCs/>
+                <w:sz w:val="24"/>
+                <w:szCs w:val="24"/>
+              </w:rPr>
+              <w:t>3</w:t>
             </w:r>
             <w:r>
               <w:rPr>
@@ -11311,12 +11814,18 @@
             <w:r>
               <w:rPr>
                 <w:rFonts w:ascii="Century Gothic" w:hAnsi="Century Gothic"/>
-                <w:b/>
-                <w:bCs/>
-                <w:sz w:val="24"/>
-                <w:szCs w:val="24"/>
-              </w:rPr>
-              <w:t>registrazione</w:t>
+                <w:sz w:val="24"/>
+                <w:szCs w:val="24"/>
+              </w:rPr>
+              <w:t>registrazione de</w:t>
+            </w:r>
+            <w:r>
+              <w:rPr>
+                <w:rFonts w:ascii="Century Gothic" w:hAnsi="Century Gothic"/>
+                <w:sz w:val="24"/>
+                <w:szCs w:val="24"/>
+              </w:rPr>
+              <w:t>l fattorino</w:t>
             </w:r>
           </w:p>
           <w:p>
@@ -12133,6 +12642,90 @@
         </w:rPr>
       </w:pPr>
     </w:p>
+    <w:p>
+      <w:pPr>
+        <w:tabs>
+          <w:tab w:val="left" w:pos="1005"/>
+        </w:tabs>
+        <w:rPr>
+          <w:rFonts w:ascii="Century Gothic" w:hAnsi="Century Gothic"/>
+          <w:sz w:val="24"/>
+          <w:szCs w:val="24"/>
+        </w:rPr>
+      </w:pPr>
+    </w:p>
+    <w:p>
+      <w:pPr>
+        <w:tabs>
+          <w:tab w:val="left" w:pos="1005"/>
+        </w:tabs>
+        <w:rPr>
+          <w:rFonts w:ascii="Century Gothic" w:hAnsi="Century Gothic"/>
+          <w:sz w:val="24"/>
+          <w:szCs w:val="24"/>
+        </w:rPr>
+      </w:pPr>
+    </w:p>
+    <w:p>
+      <w:pPr>
+        <w:tabs>
+          <w:tab w:val="left" w:pos="1005"/>
+        </w:tabs>
+        <w:rPr>
+          <w:rFonts w:ascii="Century Gothic" w:hAnsi="Century Gothic"/>
+          <w:sz w:val="24"/>
+          <w:szCs w:val="24"/>
+        </w:rPr>
+      </w:pPr>
+    </w:p>
+    <w:p>
+      <w:pPr>
+        <w:tabs>
+          <w:tab w:val="left" w:pos="1005"/>
+        </w:tabs>
+        <w:rPr>
+          <w:rFonts w:ascii="Century Gothic" w:hAnsi="Century Gothic"/>
+          <w:sz w:val="24"/>
+          <w:szCs w:val="24"/>
+        </w:rPr>
+      </w:pPr>
+    </w:p>
+    <w:p>
+      <w:pPr>
+        <w:tabs>
+          <w:tab w:val="left" w:pos="1005"/>
+        </w:tabs>
+        <w:rPr>
+          <w:rFonts w:ascii="Century Gothic" w:hAnsi="Century Gothic"/>
+          <w:sz w:val="24"/>
+          <w:szCs w:val="24"/>
+        </w:rPr>
+      </w:pPr>
+    </w:p>
+    <w:p>
+      <w:pPr>
+        <w:tabs>
+          <w:tab w:val="left" w:pos="1005"/>
+        </w:tabs>
+        <w:rPr>
+          <w:rFonts w:ascii="Century Gothic" w:hAnsi="Century Gothic"/>
+          <w:sz w:val="24"/>
+          <w:szCs w:val="24"/>
+        </w:rPr>
+      </w:pPr>
+    </w:p>
+    <w:p>
+      <w:pPr>
+        <w:tabs>
+          <w:tab w:val="left" w:pos="1005"/>
+        </w:tabs>
+        <w:rPr>
+          <w:rFonts w:ascii="Century Gothic" w:hAnsi="Century Gothic"/>
+          <w:sz w:val="24"/>
+          <w:szCs w:val="24"/>
+        </w:rPr>
+      </w:pPr>
+    </w:p>
     <w:tbl>
       <w:tblPr>
         <w:tblW w:w="0" w:type="auto"/>
@@ -12180,6 +12773,7 @@
                 <w:sz w:val="24"/>
                 <w:szCs w:val="24"/>
               </w:rPr>
+              <w:lastRenderedPageBreak/>
               <w:t>Test Case ID:</w:t>
             </w:r>
           </w:p>
@@ -12218,7 +12812,17 @@
                 <w:sz w:val="24"/>
                 <w:szCs w:val="24"/>
               </w:rPr>
-              <w:t>RFU1.2</w:t>
+              <w:t>RFU1.</w:t>
+            </w:r>
+            <w:r>
+              <w:rPr>
+                <w:rFonts w:ascii="Century Gothic" w:hAnsi="Century Gothic"/>
+                <w:b/>
+                <w:bCs/>
+                <w:sz w:val="24"/>
+                <w:szCs w:val="24"/>
+              </w:rPr>
+              <w:t>3</w:t>
             </w:r>
             <w:r>
               <w:rPr>
@@ -12327,7 +12931,6 @@
                 <w:sz w:val="24"/>
                 <w:szCs w:val="24"/>
               </w:rPr>
-              <w:lastRenderedPageBreak/>
               <w:t xml:space="preserve">L’utente </w:t>
             </w:r>
             <w:r>
@@ -12341,12 +12944,18 @@
             <w:r>
               <w:rPr>
                 <w:rFonts w:ascii="Century Gothic" w:hAnsi="Century Gothic"/>
-                <w:b/>
-                <w:bCs/>
-                <w:sz w:val="24"/>
-                <w:szCs w:val="24"/>
-              </w:rPr>
-              <w:t>registrazione</w:t>
+                <w:sz w:val="24"/>
+                <w:szCs w:val="24"/>
+              </w:rPr>
+              <w:t>registrazione de</w:t>
+            </w:r>
+            <w:r>
+              <w:rPr>
+                <w:rFonts w:ascii="Century Gothic" w:hAnsi="Century Gothic"/>
+                <w:sz w:val="24"/>
+                <w:szCs w:val="24"/>
+              </w:rPr>
+              <w:t>l fattorino</w:t>
             </w:r>
           </w:p>
           <w:p>
@@ -13163,6 +13772,90 @@
         </w:rPr>
       </w:pPr>
     </w:p>
+    <w:p>
+      <w:pPr>
+        <w:tabs>
+          <w:tab w:val="left" w:pos="1005"/>
+        </w:tabs>
+        <w:rPr>
+          <w:rFonts w:ascii="Century Gothic" w:hAnsi="Century Gothic"/>
+          <w:sz w:val="24"/>
+          <w:szCs w:val="24"/>
+        </w:rPr>
+      </w:pPr>
+    </w:p>
+    <w:p>
+      <w:pPr>
+        <w:tabs>
+          <w:tab w:val="left" w:pos="1005"/>
+        </w:tabs>
+        <w:rPr>
+          <w:rFonts w:ascii="Century Gothic" w:hAnsi="Century Gothic"/>
+          <w:sz w:val="24"/>
+          <w:szCs w:val="24"/>
+        </w:rPr>
+      </w:pPr>
+    </w:p>
+    <w:p>
+      <w:pPr>
+        <w:tabs>
+          <w:tab w:val="left" w:pos="1005"/>
+        </w:tabs>
+        <w:rPr>
+          <w:rFonts w:ascii="Century Gothic" w:hAnsi="Century Gothic"/>
+          <w:sz w:val="24"/>
+          <w:szCs w:val="24"/>
+        </w:rPr>
+      </w:pPr>
+    </w:p>
+    <w:p>
+      <w:pPr>
+        <w:tabs>
+          <w:tab w:val="left" w:pos="1005"/>
+        </w:tabs>
+        <w:rPr>
+          <w:rFonts w:ascii="Century Gothic" w:hAnsi="Century Gothic"/>
+          <w:sz w:val="24"/>
+          <w:szCs w:val="24"/>
+        </w:rPr>
+      </w:pPr>
+    </w:p>
+    <w:p>
+      <w:pPr>
+        <w:tabs>
+          <w:tab w:val="left" w:pos="1005"/>
+        </w:tabs>
+        <w:rPr>
+          <w:rFonts w:ascii="Century Gothic" w:hAnsi="Century Gothic"/>
+          <w:sz w:val="24"/>
+          <w:szCs w:val="24"/>
+        </w:rPr>
+      </w:pPr>
+    </w:p>
+    <w:p>
+      <w:pPr>
+        <w:tabs>
+          <w:tab w:val="left" w:pos="1005"/>
+        </w:tabs>
+        <w:rPr>
+          <w:rFonts w:ascii="Century Gothic" w:hAnsi="Century Gothic"/>
+          <w:sz w:val="24"/>
+          <w:szCs w:val="24"/>
+        </w:rPr>
+      </w:pPr>
+    </w:p>
+    <w:p>
+      <w:pPr>
+        <w:tabs>
+          <w:tab w:val="left" w:pos="1005"/>
+        </w:tabs>
+        <w:rPr>
+          <w:rFonts w:ascii="Century Gothic" w:hAnsi="Century Gothic"/>
+          <w:sz w:val="24"/>
+          <w:szCs w:val="24"/>
+        </w:rPr>
+      </w:pPr>
+    </w:p>
     <w:tbl>
       <w:tblPr>
         <w:tblW w:w="0" w:type="auto"/>
@@ -13210,6 +13903,7 @@
                 <w:sz w:val="24"/>
                 <w:szCs w:val="24"/>
               </w:rPr>
+              <w:lastRenderedPageBreak/>
               <w:t>Test Case ID:</w:t>
             </w:r>
           </w:p>
@@ -13248,7 +13942,17 @@
                 <w:sz w:val="24"/>
                 <w:szCs w:val="24"/>
               </w:rPr>
-              <w:t>RFU1.2</w:t>
+              <w:t>RFU1.</w:t>
+            </w:r>
+            <w:r>
+              <w:rPr>
+                <w:rFonts w:ascii="Century Gothic" w:hAnsi="Century Gothic"/>
+                <w:b/>
+                <w:bCs/>
+                <w:sz w:val="24"/>
+                <w:szCs w:val="24"/>
+              </w:rPr>
+              <w:t>3</w:t>
             </w:r>
             <w:r>
               <w:rPr>
@@ -13370,12 +14074,18 @@
             <w:r>
               <w:rPr>
                 <w:rFonts w:ascii="Century Gothic" w:hAnsi="Century Gothic"/>
-                <w:b/>
-                <w:bCs/>
-                <w:sz w:val="24"/>
-                <w:szCs w:val="24"/>
-              </w:rPr>
-              <w:t>registrazione</w:t>
+                <w:sz w:val="24"/>
+                <w:szCs w:val="24"/>
+              </w:rPr>
+              <w:t>registrazione de</w:t>
+            </w:r>
+            <w:r>
+              <w:rPr>
+                <w:rFonts w:ascii="Century Gothic" w:hAnsi="Century Gothic"/>
+                <w:sz w:val="24"/>
+                <w:szCs w:val="24"/>
+              </w:rPr>
+              <w:t>l fattorino</w:t>
             </w:r>
           </w:p>
           <w:p>
@@ -14220,6 +14930,78 @@
         </w:rPr>
       </w:pPr>
     </w:p>
+    <w:p>
+      <w:pPr>
+        <w:tabs>
+          <w:tab w:val="left" w:pos="1005"/>
+        </w:tabs>
+        <w:rPr>
+          <w:rFonts w:ascii="Century Gothic" w:hAnsi="Century Gothic"/>
+          <w:sz w:val="24"/>
+          <w:szCs w:val="24"/>
+        </w:rPr>
+      </w:pPr>
+    </w:p>
+    <w:p>
+      <w:pPr>
+        <w:tabs>
+          <w:tab w:val="left" w:pos="1005"/>
+        </w:tabs>
+        <w:rPr>
+          <w:rFonts w:ascii="Century Gothic" w:hAnsi="Century Gothic"/>
+          <w:sz w:val="24"/>
+          <w:szCs w:val="24"/>
+        </w:rPr>
+      </w:pPr>
+    </w:p>
+    <w:p>
+      <w:pPr>
+        <w:tabs>
+          <w:tab w:val="left" w:pos="1005"/>
+        </w:tabs>
+        <w:rPr>
+          <w:rFonts w:ascii="Century Gothic" w:hAnsi="Century Gothic"/>
+          <w:sz w:val="24"/>
+          <w:szCs w:val="24"/>
+        </w:rPr>
+      </w:pPr>
+    </w:p>
+    <w:p>
+      <w:pPr>
+        <w:tabs>
+          <w:tab w:val="left" w:pos="1005"/>
+        </w:tabs>
+        <w:rPr>
+          <w:rFonts w:ascii="Century Gothic" w:hAnsi="Century Gothic"/>
+          <w:sz w:val="24"/>
+          <w:szCs w:val="24"/>
+        </w:rPr>
+      </w:pPr>
+    </w:p>
+    <w:p>
+      <w:pPr>
+        <w:tabs>
+          <w:tab w:val="left" w:pos="1005"/>
+        </w:tabs>
+        <w:rPr>
+          <w:rFonts w:ascii="Century Gothic" w:hAnsi="Century Gothic"/>
+          <w:sz w:val="24"/>
+          <w:szCs w:val="24"/>
+        </w:rPr>
+      </w:pPr>
+    </w:p>
+    <w:p>
+      <w:pPr>
+        <w:tabs>
+          <w:tab w:val="left" w:pos="1005"/>
+        </w:tabs>
+        <w:rPr>
+          <w:rFonts w:ascii="Century Gothic" w:hAnsi="Century Gothic"/>
+          <w:sz w:val="24"/>
+          <w:szCs w:val="24"/>
+        </w:rPr>
+      </w:pPr>
+    </w:p>
     <w:tbl>
       <w:tblPr>
         <w:tblW w:w="0" w:type="auto"/>
@@ -14267,6 +15049,7 @@
                 <w:sz w:val="24"/>
                 <w:szCs w:val="24"/>
               </w:rPr>
+              <w:lastRenderedPageBreak/>
               <w:t>Test Case ID:</w:t>
             </w:r>
           </w:p>
@@ -14305,7 +15088,17 @@
                 <w:sz w:val="24"/>
                 <w:szCs w:val="24"/>
               </w:rPr>
-              <w:t>RFU1.2</w:t>
+              <w:t>RFU1.</w:t>
+            </w:r>
+            <w:r>
+              <w:rPr>
+                <w:rFonts w:ascii="Century Gothic" w:hAnsi="Century Gothic"/>
+                <w:b/>
+                <w:bCs/>
+                <w:sz w:val="24"/>
+                <w:szCs w:val="24"/>
+              </w:rPr>
+              <w:t>3</w:t>
             </w:r>
             <w:r>
               <w:rPr>
@@ -14427,12 +15220,18 @@
             <w:r>
               <w:rPr>
                 <w:rFonts w:ascii="Century Gothic" w:hAnsi="Century Gothic"/>
-                <w:b/>
-                <w:bCs/>
-                <w:sz w:val="24"/>
-                <w:szCs w:val="24"/>
-              </w:rPr>
-              <w:t>registrazione</w:t>
+                <w:sz w:val="24"/>
+                <w:szCs w:val="24"/>
+              </w:rPr>
+              <w:t>registrazione de</w:t>
+            </w:r>
+            <w:r>
+              <w:rPr>
+                <w:rFonts w:ascii="Century Gothic" w:hAnsi="Century Gothic"/>
+                <w:sz w:val="24"/>
+                <w:szCs w:val="24"/>
+              </w:rPr>
+              <w:t>l fattorino</w:t>
             </w:r>
           </w:p>
           <w:p>
@@ -15261,6 +16060,78 @@
         </w:rPr>
       </w:pPr>
     </w:p>
+    <w:p>
+      <w:pPr>
+        <w:tabs>
+          <w:tab w:val="left" w:pos="1005"/>
+        </w:tabs>
+        <w:rPr>
+          <w:rFonts w:ascii="Century Gothic" w:hAnsi="Century Gothic"/>
+          <w:sz w:val="24"/>
+          <w:szCs w:val="24"/>
+        </w:rPr>
+      </w:pPr>
+    </w:p>
+    <w:p>
+      <w:pPr>
+        <w:tabs>
+          <w:tab w:val="left" w:pos="1005"/>
+        </w:tabs>
+        <w:rPr>
+          <w:rFonts w:ascii="Century Gothic" w:hAnsi="Century Gothic"/>
+          <w:sz w:val="24"/>
+          <w:szCs w:val="24"/>
+        </w:rPr>
+      </w:pPr>
+    </w:p>
+    <w:p>
+      <w:pPr>
+        <w:tabs>
+          <w:tab w:val="left" w:pos="1005"/>
+        </w:tabs>
+        <w:rPr>
+          <w:rFonts w:ascii="Century Gothic" w:hAnsi="Century Gothic"/>
+          <w:sz w:val="24"/>
+          <w:szCs w:val="24"/>
+        </w:rPr>
+      </w:pPr>
+    </w:p>
+    <w:p>
+      <w:pPr>
+        <w:tabs>
+          <w:tab w:val="left" w:pos="1005"/>
+        </w:tabs>
+        <w:rPr>
+          <w:rFonts w:ascii="Century Gothic" w:hAnsi="Century Gothic"/>
+          <w:sz w:val="24"/>
+          <w:szCs w:val="24"/>
+        </w:rPr>
+      </w:pPr>
+    </w:p>
+    <w:p>
+      <w:pPr>
+        <w:tabs>
+          <w:tab w:val="left" w:pos="1005"/>
+        </w:tabs>
+        <w:rPr>
+          <w:rFonts w:ascii="Century Gothic" w:hAnsi="Century Gothic"/>
+          <w:sz w:val="24"/>
+          <w:szCs w:val="24"/>
+        </w:rPr>
+      </w:pPr>
+    </w:p>
+    <w:p>
+      <w:pPr>
+        <w:tabs>
+          <w:tab w:val="left" w:pos="1005"/>
+        </w:tabs>
+        <w:rPr>
+          <w:rFonts w:ascii="Century Gothic" w:hAnsi="Century Gothic"/>
+          <w:sz w:val="24"/>
+          <w:szCs w:val="24"/>
+        </w:rPr>
+      </w:pPr>
+    </w:p>
     <w:tbl>
       <w:tblPr>
         <w:tblW w:w="0" w:type="auto"/>
@@ -15308,6 +16179,7 @@
                 <w:sz w:val="24"/>
                 <w:szCs w:val="24"/>
               </w:rPr>
+              <w:lastRenderedPageBreak/>
               <w:t>Test Case ID:</w:t>
             </w:r>
           </w:p>
@@ -15346,7 +16218,17 @@
                 <w:sz w:val="24"/>
                 <w:szCs w:val="24"/>
               </w:rPr>
-              <w:t>RFU1.2</w:t>
+              <w:t>RFU1.</w:t>
+            </w:r>
+            <w:r>
+              <w:rPr>
+                <w:rFonts w:ascii="Century Gothic" w:hAnsi="Century Gothic"/>
+                <w:b/>
+                <w:bCs/>
+                <w:sz w:val="24"/>
+                <w:szCs w:val="24"/>
+              </w:rPr>
+              <w:t>3</w:t>
             </w:r>
             <w:r>
               <w:rPr>
@@ -15468,12 +16350,18 @@
             <w:r>
               <w:rPr>
                 <w:rFonts w:ascii="Century Gothic" w:hAnsi="Century Gothic"/>
-                <w:b/>
-                <w:bCs/>
-                <w:sz w:val="24"/>
-                <w:szCs w:val="24"/>
-              </w:rPr>
-              <w:t>registrazione</w:t>
+                <w:sz w:val="24"/>
+                <w:szCs w:val="24"/>
+              </w:rPr>
+              <w:t>registrazione de</w:t>
+            </w:r>
+            <w:r>
+              <w:rPr>
+                <w:rFonts w:ascii="Century Gothic" w:hAnsi="Century Gothic"/>
+                <w:sz w:val="24"/>
+                <w:szCs w:val="24"/>
+              </w:rPr>
+              <w:t>l fattorino</w:t>
             </w:r>
           </w:p>
           <w:p>
@@ -16302,6 +17190,78 @@
         </w:rPr>
       </w:pPr>
     </w:p>
+    <w:p>
+      <w:pPr>
+        <w:tabs>
+          <w:tab w:val="left" w:pos="1005"/>
+        </w:tabs>
+        <w:rPr>
+          <w:rFonts w:ascii="Century Gothic" w:hAnsi="Century Gothic"/>
+          <w:sz w:val="24"/>
+          <w:szCs w:val="24"/>
+        </w:rPr>
+      </w:pPr>
+    </w:p>
+    <w:p>
+      <w:pPr>
+        <w:tabs>
+          <w:tab w:val="left" w:pos="1005"/>
+        </w:tabs>
+        <w:rPr>
+          <w:rFonts w:ascii="Century Gothic" w:hAnsi="Century Gothic"/>
+          <w:sz w:val="24"/>
+          <w:szCs w:val="24"/>
+        </w:rPr>
+      </w:pPr>
+    </w:p>
+    <w:p>
+      <w:pPr>
+        <w:tabs>
+          <w:tab w:val="left" w:pos="1005"/>
+        </w:tabs>
+        <w:rPr>
+          <w:rFonts w:ascii="Century Gothic" w:hAnsi="Century Gothic"/>
+          <w:sz w:val="24"/>
+          <w:szCs w:val="24"/>
+        </w:rPr>
+      </w:pPr>
+    </w:p>
+    <w:p>
+      <w:pPr>
+        <w:tabs>
+          <w:tab w:val="left" w:pos="1005"/>
+        </w:tabs>
+        <w:rPr>
+          <w:rFonts w:ascii="Century Gothic" w:hAnsi="Century Gothic"/>
+          <w:sz w:val="24"/>
+          <w:szCs w:val="24"/>
+        </w:rPr>
+      </w:pPr>
+    </w:p>
+    <w:p>
+      <w:pPr>
+        <w:tabs>
+          <w:tab w:val="left" w:pos="1005"/>
+        </w:tabs>
+        <w:rPr>
+          <w:rFonts w:ascii="Century Gothic" w:hAnsi="Century Gothic"/>
+          <w:sz w:val="24"/>
+          <w:szCs w:val="24"/>
+        </w:rPr>
+      </w:pPr>
+    </w:p>
+    <w:p>
+      <w:pPr>
+        <w:tabs>
+          <w:tab w:val="left" w:pos="1005"/>
+        </w:tabs>
+        <w:rPr>
+          <w:rFonts w:ascii="Century Gothic" w:hAnsi="Century Gothic"/>
+          <w:sz w:val="24"/>
+          <w:szCs w:val="24"/>
+        </w:rPr>
+      </w:pPr>
+    </w:p>
     <w:tbl>
       <w:tblPr>
         <w:tblW w:w="0" w:type="auto"/>
@@ -16349,6 +17309,7 @@
                 <w:sz w:val="24"/>
                 <w:szCs w:val="24"/>
               </w:rPr>
+              <w:lastRenderedPageBreak/>
               <w:t>Test Case ID:</w:t>
             </w:r>
           </w:p>
@@ -16387,7 +17348,17 @@
                 <w:sz w:val="24"/>
                 <w:szCs w:val="24"/>
               </w:rPr>
-              <w:t>RFU1.2</w:t>
+              <w:t>RFU1.</w:t>
+            </w:r>
+            <w:r>
+              <w:rPr>
+                <w:rFonts w:ascii="Century Gothic" w:hAnsi="Century Gothic"/>
+                <w:b/>
+                <w:bCs/>
+                <w:sz w:val="24"/>
+                <w:szCs w:val="24"/>
+              </w:rPr>
+              <w:t>3</w:t>
             </w:r>
             <w:r>
               <w:rPr>
@@ -16509,12 +17480,18 @@
             <w:r>
               <w:rPr>
                 <w:rFonts w:ascii="Century Gothic" w:hAnsi="Century Gothic"/>
-                <w:b/>
-                <w:bCs/>
-                <w:sz w:val="24"/>
-                <w:szCs w:val="24"/>
-              </w:rPr>
-              <w:t>registrazione</w:t>
+                <w:sz w:val="24"/>
+                <w:szCs w:val="24"/>
+              </w:rPr>
+              <w:t>registrazione de</w:t>
+            </w:r>
+            <w:r>
+              <w:rPr>
+                <w:rFonts w:ascii="Century Gothic" w:hAnsi="Century Gothic"/>
+                <w:sz w:val="24"/>
+                <w:szCs w:val="24"/>
+              </w:rPr>
+              <w:t>l fattorino</w:t>
             </w:r>
           </w:p>
           <w:p>
@@ -17343,6 +18320,78 @@
         </w:rPr>
       </w:pPr>
     </w:p>
+    <w:p>
+      <w:pPr>
+        <w:tabs>
+          <w:tab w:val="left" w:pos="1005"/>
+        </w:tabs>
+        <w:rPr>
+          <w:rFonts w:ascii="Century Gothic" w:hAnsi="Century Gothic"/>
+          <w:sz w:val="24"/>
+          <w:szCs w:val="24"/>
+        </w:rPr>
+      </w:pPr>
+    </w:p>
+    <w:p>
+      <w:pPr>
+        <w:tabs>
+          <w:tab w:val="left" w:pos="1005"/>
+        </w:tabs>
+        <w:rPr>
+          <w:rFonts w:ascii="Century Gothic" w:hAnsi="Century Gothic"/>
+          <w:sz w:val="24"/>
+          <w:szCs w:val="24"/>
+        </w:rPr>
+      </w:pPr>
+    </w:p>
+    <w:p>
+      <w:pPr>
+        <w:tabs>
+          <w:tab w:val="left" w:pos="1005"/>
+        </w:tabs>
+        <w:rPr>
+          <w:rFonts w:ascii="Century Gothic" w:hAnsi="Century Gothic"/>
+          <w:sz w:val="24"/>
+          <w:szCs w:val="24"/>
+        </w:rPr>
+      </w:pPr>
+    </w:p>
+    <w:p>
+      <w:pPr>
+        <w:tabs>
+          <w:tab w:val="left" w:pos="1005"/>
+        </w:tabs>
+        <w:rPr>
+          <w:rFonts w:ascii="Century Gothic" w:hAnsi="Century Gothic"/>
+          <w:sz w:val="24"/>
+          <w:szCs w:val="24"/>
+        </w:rPr>
+      </w:pPr>
+    </w:p>
+    <w:p>
+      <w:pPr>
+        <w:tabs>
+          <w:tab w:val="left" w:pos="1005"/>
+        </w:tabs>
+        <w:rPr>
+          <w:rFonts w:ascii="Century Gothic" w:hAnsi="Century Gothic"/>
+          <w:sz w:val="24"/>
+          <w:szCs w:val="24"/>
+        </w:rPr>
+      </w:pPr>
+    </w:p>
+    <w:p>
+      <w:pPr>
+        <w:tabs>
+          <w:tab w:val="left" w:pos="1005"/>
+        </w:tabs>
+        <w:rPr>
+          <w:rFonts w:ascii="Century Gothic" w:hAnsi="Century Gothic"/>
+          <w:sz w:val="24"/>
+          <w:szCs w:val="24"/>
+        </w:rPr>
+      </w:pPr>
+    </w:p>
     <w:tbl>
       <w:tblPr>
         <w:tblW w:w="0" w:type="auto"/>
@@ -17390,6 +18439,7 @@
                 <w:sz w:val="24"/>
                 <w:szCs w:val="24"/>
               </w:rPr>
+              <w:lastRenderedPageBreak/>
               <w:t>Test Case ID:</w:t>
             </w:r>
           </w:p>
@@ -17428,7 +18478,17 @@
                 <w:sz w:val="24"/>
                 <w:szCs w:val="24"/>
               </w:rPr>
-              <w:t>RFU1.2</w:t>
+              <w:t>RFU1.</w:t>
+            </w:r>
+            <w:r>
+              <w:rPr>
+                <w:rFonts w:ascii="Century Gothic" w:hAnsi="Century Gothic"/>
+                <w:b/>
+                <w:bCs/>
+                <w:sz w:val="24"/>
+                <w:szCs w:val="24"/>
+              </w:rPr>
+              <w:t>3</w:t>
             </w:r>
             <w:r>
               <w:rPr>
@@ -17550,12 +18610,18 @@
             <w:r>
               <w:rPr>
                 <w:rFonts w:ascii="Century Gothic" w:hAnsi="Century Gothic"/>
-                <w:b/>
-                <w:bCs/>
-                <w:sz w:val="24"/>
-                <w:szCs w:val="24"/>
-              </w:rPr>
-              <w:t>registrazione</w:t>
+                <w:sz w:val="24"/>
+                <w:szCs w:val="24"/>
+              </w:rPr>
+              <w:t>registrazione de</w:t>
+            </w:r>
+            <w:r>
+              <w:rPr>
+                <w:rFonts w:ascii="Century Gothic" w:hAnsi="Century Gothic"/>
+                <w:sz w:val="24"/>
+                <w:szCs w:val="24"/>
+              </w:rPr>
+              <w:t>l fattorino</w:t>
             </w:r>
           </w:p>
           <w:p>
@@ -18384,6 +19450,78 @@
         </w:rPr>
       </w:pPr>
     </w:p>
+    <w:p>
+      <w:pPr>
+        <w:tabs>
+          <w:tab w:val="left" w:pos="1005"/>
+        </w:tabs>
+        <w:rPr>
+          <w:rFonts w:ascii="Century Gothic" w:hAnsi="Century Gothic"/>
+          <w:sz w:val="24"/>
+          <w:szCs w:val="24"/>
+        </w:rPr>
+      </w:pPr>
+    </w:p>
+    <w:p>
+      <w:pPr>
+        <w:tabs>
+          <w:tab w:val="left" w:pos="1005"/>
+        </w:tabs>
+        <w:rPr>
+          <w:rFonts w:ascii="Century Gothic" w:hAnsi="Century Gothic"/>
+          <w:sz w:val="24"/>
+          <w:szCs w:val="24"/>
+        </w:rPr>
+      </w:pPr>
+    </w:p>
+    <w:p>
+      <w:pPr>
+        <w:tabs>
+          <w:tab w:val="left" w:pos="1005"/>
+        </w:tabs>
+        <w:rPr>
+          <w:rFonts w:ascii="Century Gothic" w:hAnsi="Century Gothic"/>
+          <w:sz w:val="24"/>
+          <w:szCs w:val="24"/>
+        </w:rPr>
+      </w:pPr>
+    </w:p>
+    <w:p>
+      <w:pPr>
+        <w:tabs>
+          <w:tab w:val="left" w:pos="1005"/>
+        </w:tabs>
+        <w:rPr>
+          <w:rFonts w:ascii="Century Gothic" w:hAnsi="Century Gothic"/>
+          <w:sz w:val="24"/>
+          <w:szCs w:val="24"/>
+        </w:rPr>
+      </w:pPr>
+    </w:p>
+    <w:p>
+      <w:pPr>
+        <w:tabs>
+          <w:tab w:val="left" w:pos="1005"/>
+        </w:tabs>
+        <w:rPr>
+          <w:rFonts w:ascii="Century Gothic" w:hAnsi="Century Gothic"/>
+          <w:sz w:val="24"/>
+          <w:szCs w:val="24"/>
+        </w:rPr>
+      </w:pPr>
+    </w:p>
+    <w:p>
+      <w:pPr>
+        <w:tabs>
+          <w:tab w:val="left" w:pos="1005"/>
+        </w:tabs>
+        <w:rPr>
+          <w:rFonts w:ascii="Century Gothic" w:hAnsi="Century Gothic"/>
+          <w:sz w:val="24"/>
+          <w:szCs w:val="24"/>
+        </w:rPr>
+      </w:pPr>
+    </w:p>
     <w:tbl>
       <w:tblPr>
         <w:tblW w:w="0" w:type="auto"/>
@@ -18431,6 +19569,7 @@
                 <w:sz w:val="24"/>
                 <w:szCs w:val="24"/>
               </w:rPr>
+              <w:lastRenderedPageBreak/>
               <w:t>Test Case ID:</w:t>
             </w:r>
           </w:p>
@@ -18469,7 +19608,17 @@
                 <w:sz w:val="24"/>
                 <w:szCs w:val="24"/>
               </w:rPr>
-              <w:t>RFU1.2</w:t>
+              <w:t>RFU1.</w:t>
+            </w:r>
+            <w:r>
+              <w:rPr>
+                <w:rFonts w:ascii="Century Gothic" w:hAnsi="Century Gothic"/>
+                <w:b/>
+                <w:bCs/>
+                <w:sz w:val="24"/>
+                <w:szCs w:val="24"/>
+              </w:rPr>
+              <w:t>3</w:t>
             </w:r>
             <w:r>
               <w:rPr>
@@ -18591,12 +19740,18 @@
             <w:r>
               <w:rPr>
                 <w:rFonts w:ascii="Century Gothic" w:hAnsi="Century Gothic"/>
-                <w:b/>
-                <w:bCs/>
-                <w:sz w:val="24"/>
-                <w:szCs w:val="24"/>
-              </w:rPr>
-              <w:t>registrazione</w:t>
+                <w:sz w:val="24"/>
+                <w:szCs w:val="24"/>
+              </w:rPr>
+              <w:t>registrazione de</w:t>
+            </w:r>
+            <w:r>
+              <w:rPr>
+                <w:rFonts w:ascii="Century Gothic" w:hAnsi="Century Gothic"/>
+                <w:sz w:val="24"/>
+                <w:szCs w:val="24"/>
+              </w:rPr>
+              <w:t>l fattorino</w:t>
             </w:r>
           </w:p>
           <w:p>
@@ -19425,6 +20580,78 @@
         </w:rPr>
       </w:pPr>
     </w:p>
+    <w:p>
+      <w:pPr>
+        <w:tabs>
+          <w:tab w:val="left" w:pos="1005"/>
+        </w:tabs>
+        <w:rPr>
+          <w:rFonts w:ascii="Century Gothic" w:hAnsi="Century Gothic"/>
+          <w:sz w:val="24"/>
+          <w:szCs w:val="24"/>
+        </w:rPr>
+      </w:pPr>
+    </w:p>
+    <w:p>
+      <w:pPr>
+        <w:tabs>
+          <w:tab w:val="left" w:pos="1005"/>
+        </w:tabs>
+        <w:rPr>
+          <w:rFonts w:ascii="Century Gothic" w:hAnsi="Century Gothic"/>
+          <w:sz w:val="24"/>
+          <w:szCs w:val="24"/>
+        </w:rPr>
+      </w:pPr>
+    </w:p>
+    <w:p>
+      <w:pPr>
+        <w:tabs>
+          <w:tab w:val="left" w:pos="1005"/>
+        </w:tabs>
+        <w:rPr>
+          <w:rFonts w:ascii="Century Gothic" w:hAnsi="Century Gothic"/>
+          <w:sz w:val="24"/>
+          <w:szCs w:val="24"/>
+        </w:rPr>
+      </w:pPr>
+    </w:p>
+    <w:p>
+      <w:pPr>
+        <w:tabs>
+          <w:tab w:val="left" w:pos="1005"/>
+        </w:tabs>
+        <w:rPr>
+          <w:rFonts w:ascii="Century Gothic" w:hAnsi="Century Gothic"/>
+          <w:sz w:val="24"/>
+          <w:szCs w:val="24"/>
+        </w:rPr>
+      </w:pPr>
+    </w:p>
+    <w:p>
+      <w:pPr>
+        <w:tabs>
+          <w:tab w:val="left" w:pos="1005"/>
+        </w:tabs>
+        <w:rPr>
+          <w:rFonts w:ascii="Century Gothic" w:hAnsi="Century Gothic"/>
+          <w:sz w:val="24"/>
+          <w:szCs w:val="24"/>
+        </w:rPr>
+      </w:pPr>
+    </w:p>
+    <w:p>
+      <w:pPr>
+        <w:tabs>
+          <w:tab w:val="left" w:pos="1005"/>
+        </w:tabs>
+        <w:rPr>
+          <w:rFonts w:ascii="Century Gothic" w:hAnsi="Century Gothic"/>
+          <w:sz w:val="24"/>
+          <w:szCs w:val="24"/>
+        </w:rPr>
+      </w:pPr>
+    </w:p>
     <w:tbl>
       <w:tblPr>
         <w:tblW w:w="0" w:type="auto"/>
@@ -19472,6 +20699,7 @@
                 <w:sz w:val="24"/>
                 <w:szCs w:val="24"/>
               </w:rPr>
+              <w:lastRenderedPageBreak/>
               <w:t>Test Case ID:</w:t>
             </w:r>
           </w:p>
@@ -19510,7 +20738,17 @@
                 <w:sz w:val="24"/>
                 <w:szCs w:val="24"/>
               </w:rPr>
-              <w:t>RFU1.2</w:t>
+              <w:t>RFU1.</w:t>
+            </w:r>
+            <w:r>
+              <w:rPr>
+                <w:rFonts w:ascii="Century Gothic" w:hAnsi="Century Gothic"/>
+                <w:b/>
+                <w:bCs/>
+                <w:sz w:val="24"/>
+                <w:szCs w:val="24"/>
+              </w:rPr>
+              <w:t>3</w:t>
             </w:r>
             <w:r>
               <w:rPr>
@@ -19632,12 +20870,18 @@
             <w:r>
               <w:rPr>
                 <w:rFonts w:ascii="Century Gothic" w:hAnsi="Century Gothic"/>
-                <w:b/>
-                <w:bCs/>
-                <w:sz w:val="24"/>
-                <w:szCs w:val="24"/>
-              </w:rPr>
-              <w:t>registrazione</w:t>
+                <w:sz w:val="24"/>
+                <w:szCs w:val="24"/>
+              </w:rPr>
+              <w:t>registrazione de</w:t>
+            </w:r>
+            <w:r>
+              <w:rPr>
+                <w:rFonts w:ascii="Century Gothic" w:hAnsi="Century Gothic"/>
+                <w:sz w:val="24"/>
+                <w:szCs w:val="24"/>
+              </w:rPr>
+              <w:t>l fattorino</w:t>
             </w:r>
           </w:p>
           <w:p>
@@ -20466,6 +21710,78 @@
         </w:rPr>
       </w:pPr>
     </w:p>
+    <w:p>
+      <w:pPr>
+        <w:tabs>
+          <w:tab w:val="left" w:pos="1005"/>
+        </w:tabs>
+        <w:rPr>
+          <w:rFonts w:ascii="Century Gothic" w:hAnsi="Century Gothic"/>
+          <w:sz w:val="24"/>
+          <w:szCs w:val="24"/>
+        </w:rPr>
+      </w:pPr>
+    </w:p>
+    <w:p>
+      <w:pPr>
+        <w:tabs>
+          <w:tab w:val="left" w:pos="1005"/>
+        </w:tabs>
+        <w:rPr>
+          <w:rFonts w:ascii="Century Gothic" w:hAnsi="Century Gothic"/>
+          <w:sz w:val="24"/>
+          <w:szCs w:val="24"/>
+        </w:rPr>
+      </w:pPr>
+    </w:p>
+    <w:p>
+      <w:pPr>
+        <w:tabs>
+          <w:tab w:val="left" w:pos="1005"/>
+        </w:tabs>
+        <w:rPr>
+          <w:rFonts w:ascii="Century Gothic" w:hAnsi="Century Gothic"/>
+          <w:sz w:val="24"/>
+          <w:szCs w:val="24"/>
+        </w:rPr>
+      </w:pPr>
+    </w:p>
+    <w:p>
+      <w:pPr>
+        <w:tabs>
+          <w:tab w:val="left" w:pos="1005"/>
+        </w:tabs>
+        <w:rPr>
+          <w:rFonts w:ascii="Century Gothic" w:hAnsi="Century Gothic"/>
+          <w:sz w:val="24"/>
+          <w:szCs w:val="24"/>
+        </w:rPr>
+      </w:pPr>
+    </w:p>
+    <w:p>
+      <w:pPr>
+        <w:tabs>
+          <w:tab w:val="left" w:pos="1005"/>
+        </w:tabs>
+        <w:rPr>
+          <w:rFonts w:ascii="Century Gothic" w:hAnsi="Century Gothic"/>
+          <w:sz w:val="24"/>
+          <w:szCs w:val="24"/>
+        </w:rPr>
+      </w:pPr>
+    </w:p>
+    <w:p>
+      <w:pPr>
+        <w:tabs>
+          <w:tab w:val="left" w:pos="1005"/>
+        </w:tabs>
+        <w:rPr>
+          <w:rFonts w:ascii="Century Gothic" w:hAnsi="Century Gothic"/>
+          <w:sz w:val="24"/>
+          <w:szCs w:val="24"/>
+        </w:rPr>
+      </w:pPr>
+    </w:p>
     <w:tbl>
       <w:tblPr>
         <w:tblW w:w="0" w:type="auto"/>
@@ -20513,6 +21829,7 @@
                 <w:sz w:val="24"/>
                 <w:szCs w:val="24"/>
               </w:rPr>
+              <w:lastRenderedPageBreak/>
               <w:t>Test Case ID:</w:t>
             </w:r>
           </w:p>
@@ -20551,7 +21868,17 @@
                 <w:sz w:val="24"/>
                 <w:szCs w:val="24"/>
               </w:rPr>
-              <w:t>RFU1.2</w:t>
+              <w:t>RFU1.</w:t>
+            </w:r>
+            <w:r>
+              <w:rPr>
+                <w:rFonts w:ascii="Century Gothic" w:hAnsi="Century Gothic"/>
+                <w:b/>
+                <w:bCs/>
+                <w:sz w:val="24"/>
+                <w:szCs w:val="24"/>
+              </w:rPr>
+              <w:t>3</w:t>
             </w:r>
             <w:r>
               <w:rPr>
@@ -20683,12 +22010,18 @@
             <w:r>
               <w:rPr>
                 <w:rFonts w:ascii="Century Gothic" w:hAnsi="Century Gothic"/>
-                <w:b/>
-                <w:bCs/>
-                <w:sz w:val="24"/>
-                <w:szCs w:val="24"/>
-              </w:rPr>
-              <w:t>registrazione</w:t>
+                <w:sz w:val="24"/>
+                <w:szCs w:val="24"/>
+              </w:rPr>
+              <w:t>registrazione de</w:t>
+            </w:r>
+            <w:r>
+              <w:rPr>
+                <w:rFonts w:ascii="Century Gothic" w:hAnsi="Century Gothic"/>
+                <w:sz w:val="24"/>
+                <w:szCs w:val="24"/>
+              </w:rPr>
+              <w:t>l fattorino</w:t>
             </w:r>
           </w:p>
           <w:p>
@@ -21533,6 +22866,78 @@
         </w:rPr>
       </w:pPr>
     </w:p>
+    <w:p>
+      <w:pPr>
+        <w:tabs>
+          <w:tab w:val="left" w:pos="1005"/>
+        </w:tabs>
+        <w:rPr>
+          <w:rFonts w:ascii="Century Gothic" w:hAnsi="Century Gothic"/>
+          <w:sz w:val="24"/>
+          <w:szCs w:val="24"/>
+        </w:rPr>
+      </w:pPr>
+    </w:p>
+    <w:p>
+      <w:pPr>
+        <w:tabs>
+          <w:tab w:val="left" w:pos="1005"/>
+        </w:tabs>
+        <w:rPr>
+          <w:rFonts w:ascii="Century Gothic" w:hAnsi="Century Gothic"/>
+          <w:sz w:val="24"/>
+          <w:szCs w:val="24"/>
+        </w:rPr>
+      </w:pPr>
+    </w:p>
+    <w:p>
+      <w:pPr>
+        <w:tabs>
+          <w:tab w:val="left" w:pos="1005"/>
+        </w:tabs>
+        <w:rPr>
+          <w:rFonts w:ascii="Century Gothic" w:hAnsi="Century Gothic"/>
+          <w:sz w:val="24"/>
+          <w:szCs w:val="24"/>
+        </w:rPr>
+      </w:pPr>
+    </w:p>
+    <w:p>
+      <w:pPr>
+        <w:tabs>
+          <w:tab w:val="left" w:pos="1005"/>
+        </w:tabs>
+        <w:rPr>
+          <w:rFonts w:ascii="Century Gothic" w:hAnsi="Century Gothic"/>
+          <w:sz w:val="24"/>
+          <w:szCs w:val="24"/>
+        </w:rPr>
+      </w:pPr>
+    </w:p>
+    <w:p>
+      <w:pPr>
+        <w:tabs>
+          <w:tab w:val="left" w:pos="1005"/>
+        </w:tabs>
+        <w:rPr>
+          <w:rFonts w:ascii="Century Gothic" w:hAnsi="Century Gothic"/>
+          <w:sz w:val="24"/>
+          <w:szCs w:val="24"/>
+        </w:rPr>
+      </w:pPr>
+    </w:p>
+    <w:p>
+      <w:pPr>
+        <w:tabs>
+          <w:tab w:val="left" w:pos="1005"/>
+        </w:tabs>
+        <w:rPr>
+          <w:rFonts w:ascii="Century Gothic" w:hAnsi="Century Gothic"/>
+          <w:sz w:val="24"/>
+          <w:szCs w:val="24"/>
+        </w:rPr>
+      </w:pPr>
+    </w:p>
     <w:tbl>
       <w:tblPr>
         <w:tblW w:w="0" w:type="auto"/>
@@ -21580,6 +22985,7 @@
                 <w:sz w:val="24"/>
                 <w:szCs w:val="24"/>
               </w:rPr>
+              <w:lastRenderedPageBreak/>
               <w:t>Test Case ID:</w:t>
             </w:r>
           </w:p>
@@ -21618,7 +23024,17 @@
                 <w:sz w:val="24"/>
                 <w:szCs w:val="24"/>
               </w:rPr>
-              <w:t>RFU1.2</w:t>
+              <w:t>RFU1.</w:t>
+            </w:r>
+            <w:r>
+              <w:rPr>
+                <w:rFonts w:ascii="Century Gothic" w:hAnsi="Century Gothic"/>
+                <w:b/>
+                <w:bCs/>
+                <w:sz w:val="24"/>
+                <w:szCs w:val="24"/>
+              </w:rPr>
+              <w:t>3</w:t>
             </w:r>
             <w:r>
               <w:rPr>
@@ -21740,12 +23156,18 @@
             <w:r>
               <w:rPr>
                 <w:rFonts w:ascii="Century Gothic" w:hAnsi="Century Gothic"/>
-                <w:b/>
-                <w:bCs/>
-                <w:sz w:val="24"/>
-                <w:szCs w:val="24"/>
-              </w:rPr>
-              <w:t>registrazione</w:t>
+                <w:sz w:val="24"/>
+                <w:szCs w:val="24"/>
+              </w:rPr>
+              <w:t>registrazione de</w:t>
+            </w:r>
+            <w:r>
+              <w:rPr>
+                <w:rFonts w:ascii="Century Gothic" w:hAnsi="Century Gothic"/>
+                <w:sz w:val="24"/>
+                <w:szCs w:val="24"/>
+              </w:rPr>
+              <w:t>l fattorino</w:t>
             </w:r>
           </w:p>
           <w:p>
@@ -22574,6 +23996,78 @@
         </w:rPr>
       </w:pPr>
     </w:p>
+    <w:p>
+      <w:pPr>
+        <w:tabs>
+          <w:tab w:val="left" w:pos="1005"/>
+        </w:tabs>
+        <w:rPr>
+          <w:rFonts w:ascii="Century Gothic" w:hAnsi="Century Gothic"/>
+          <w:sz w:val="24"/>
+          <w:szCs w:val="24"/>
+        </w:rPr>
+      </w:pPr>
+    </w:p>
+    <w:p>
+      <w:pPr>
+        <w:tabs>
+          <w:tab w:val="left" w:pos="1005"/>
+        </w:tabs>
+        <w:rPr>
+          <w:rFonts w:ascii="Century Gothic" w:hAnsi="Century Gothic"/>
+          <w:sz w:val="24"/>
+          <w:szCs w:val="24"/>
+        </w:rPr>
+      </w:pPr>
+    </w:p>
+    <w:p>
+      <w:pPr>
+        <w:tabs>
+          <w:tab w:val="left" w:pos="1005"/>
+        </w:tabs>
+        <w:rPr>
+          <w:rFonts w:ascii="Century Gothic" w:hAnsi="Century Gothic"/>
+          <w:sz w:val="24"/>
+          <w:szCs w:val="24"/>
+        </w:rPr>
+      </w:pPr>
+    </w:p>
+    <w:p>
+      <w:pPr>
+        <w:tabs>
+          <w:tab w:val="left" w:pos="1005"/>
+        </w:tabs>
+        <w:rPr>
+          <w:rFonts w:ascii="Century Gothic" w:hAnsi="Century Gothic"/>
+          <w:sz w:val="24"/>
+          <w:szCs w:val="24"/>
+        </w:rPr>
+      </w:pPr>
+    </w:p>
+    <w:p>
+      <w:pPr>
+        <w:tabs>
+          <w:tab w:val="left" w:pos="1005"/>
+        </w:tabs>
+        <w:rPr>
+          <w:rFonts w:ascii="Century Gothic" w:hAnsi="Century Gothic"/>
+          <w:sz w:val="24"/>
+          <w:szCs w:val="24"/>
+        </w:rPr>
+      </w:pPr>
+    </w:p>
+    <w:p>
+      <w:pPr>
+        <w:tabs>
+          <w:tab w:val="left" w:pos="1005"/>
+        </w:tabs>
+        <w:rPr>
+          <w:rFonts w:ascii="Century Gothic" w:hAnsi="Century Gothic"/>
+          <w:sz w:val="24"/>
+          <w:szCs w:val="24"/>
+        </w:rPr>
+      </w:pPr>
+    </w:p>
     <w:tbl>
       <w:tblPr>
         <w:tblW w:w="0" w:type="auto"/>
@@ -22621,6 +24115,7 @@
                 <w:sz w:val="24"/>
                 <w:szCs w:val="24"/>
               </w:rPr>
+              <w:lastRenderedPageBreak/>
               <w:t>Test Case ID:</w:t>
             </w:r>
           </w:p>
@@ -22659,7 +24154,17 @@
                 <w:sz w:val="24"/>
                 <w:szCs w:val="24"/>
               </w:rPr>
-              <w:t>RFU1.2</w:t>
+              <w:t>RFU1.</w:t>
+            </w:r>
+            <w:r>
+              <w:rPr>
+                <w:rFonts w:ascii="Century Gothic" w:hAnsi="Century Gothic"/>
+                <w:b/>
+                <w:bCs/>
+                <w:sz w:val="24"/>
+                <w:szCs w:val="24"/>
+              </w:rPr>
+              <w:t>3</w:t>
             </w:r>
             <w:r>
               <w:rPr>
@@ -22781,12 +24286,18 @@
             <w:r>
               <w:rPr>
                 <w:rFonts w:ascii="Century Gothic" w:hAnsi="Century Gothic"/>
-                <w:b/>
-                <w:bCs/>
-                <w:sz w:val="24"/>
-                <w:szCs w:val="24"/>
-              </w:rPr>
-              <w:t>registrazione</w:t>
+                <w:sz w:val="24"/>
+                <w:szCs w:val="24"/>
+              </w:rPr>
+              <w:t>registrazione de</w:t>
+            </w:r>
+            <w:r>
+              <w:rPr>
+                <w:rFonts w:ascii="Century Gothic" w:hAnsi="Century Gothic"/>
+                <w:sz w:val="24"/>
+                <w:szCs w:val="24"/>
+              </w:rPr>
+              <w:t>l fattorino</w:t>
             </w:r>
           </w:p>
           <w:p>
@@ -23615,6 +25126,78 @@
         </w:rPr>
       </w:pPr>
     </w:p>
+    <w:p>
+      <w:pPr>
+        <w:tabs>
+          <w:tab w:val="left" w:pos="1005"/>
+        </w:tabs>
+        <w:rPr>
+          <w:rFonts w:ascii="Century Gothic" w:hAnsi="Century Gothic"/>
+          <w:sz w:val="24"/>
+          <w:szCs w:val="24"/>
+        </w:rPr>
+      </w:pPr>
+    </w:p>
+    <w:p>
+      <w:pPr>
+        <w:tabs>
+          <w:tab w:val="left" w:pos="1005"/>
+        </w:tabs>
+        <w:rPr>
+          <w:rFonts w:ascii="Century Gothic" w:hAnsi="Century Gothic"/>
+          <w:sz w:val="24"/>
+          <w:szCs w:val="24"/>
+        </w:rPr>
+      </w:pPr>
+    </w:p>
+    <w:p>
+      <w:pPr>
+        <w:tabs>
+          <w:tab w:val="left" w:pos="1005"/>
+        </w:tabs>
+        <w:rPr>
+          <w:rFonts w:ascii="Century Gothic" w:hAnsi="Century Gothic"/>
+          <w:sz w:val="24"/>
+          <w:szCs w:val="24"/>
+        </w:rPr>
+      </w:pPr>
+    </w:p>
+    <w:p>
+      <w:pPr>
+        <w:tabs>
+          <w:tab w:val="left" w:pos="1005"/>
+        </w:tabs>
+        <w:rPr>
+          <w:rFonts w:ascii="Century Gothic" w:hAnsi="Century Gothic"/>
+          <w:sz w:val="24"/>
+          <w:szCs w:val="24"/>
+        </w:rPr>
+      </w:pPr>
+    </w:p>
+    <w:p>
+      <w:pPr>
+        <w:tabs>
+          <w:tab w:val="left" w:pos="1005"/>
+        </w:tabs>
+        <w:rPr>
+          <w:rFonts w:ascii="Century Gothic" w:hAnsi="Century Gothic"/>
+          <w:sz w:val="24"/>
+          <w:szCs w:val="24"/>
+        </w:rPr>
+      </w:pPr>
+    </w:p>
+    <w:p>
+      <w:pPr>
+        <w:tabs>
+          <w:tab w:val="left" w:pos="1005"/>
+        </w:tabs>
+        <w:rPr>
+          <w:rFonts w:ascii="Century Gothic" w:hAnsi="Century Gothic"/>
+          <w:sz w:val="24"/>
+          <w:szCs w:val="24"/>
+        </w:rPr>
+      </w:pPr>
+    </w:p>
     <w:tbl>
       <w:tblPr>
         <w:tblW w:w="0" w:type="auto"/>
@@ -23662,6 +25245,7 @@
                 <w:sz w:val="24"/>
                 <w:szCs w:val="24"/>
               </w:rPr>
+              <w:lastRenderedPageBreak/>
               <w:t>Test Case ID:</w:t>
             </w:r>
           </w:p>
@@ -23700,7 +25284,17 @@
                 <w:sz w:val="24"/>
                 <w:szCs w:val="24"/>
               </w:rPr>
-              <w:t>RFU1.2</w:t>
+              <w:t>RFU1.</w:t>
+            </w:r>
+            <w:r>
+              <w:rPr>
+                <w:rFonts w:ascii="Century Gothic" w:hAnsi="Century Gothic"/>
+                <w:b/>
+                <w:bCs/>
+                <w:sz w:val="24"/>
+                <w:szCs w:val="24"/>
+              </w:rPr>
+              <w:t>3</w:t>
             </w:r>
             <w:r>
               <w:rPr>
@@ -23822,12 +25416,18 @@
             <w:r>
               <w:rPr>
                 <w:rFonts w:ascii="Century Gothic" w:hAnsi="Century Gothic"/>
-                <w:b/>
-                <w:bCs/>
-                <w:sz w:val="24"/>
-                <w:szCs w:val="24"/>
-              </w:rPr>
-              <w:t>registrazione</w:t>
+                <w:sz w:val="24"/>
+                <w:szCs w:val="24"/>
+              </w:rPr>
+              <w:t>registrazione de</w:t>
+            </w:r>
+            <w:r>
+              <w:rPr>
+                <w:rFonts w:ascii="Century Gothic" w:hAnsi="Century Gothic"/>
+                <w:sz w:val="24"/>
+                <w:szCs w:val="24"/>
+              </w:rPr>
+              <w:t>l fattorino</w:t>
             </w:r>
           </w:p>
           <w:p>
@@ -24659,6 +26259,78 @@
         </w:rPr>
       </w:pPr>
     </w:p>
+    <w:p>
+      <w:pPr>
+        <w:tabs>
+          <w:tab w:val="left" w:pos="1005"/>
+        </w:tabs>
+        <w:rPr>
+          <w:rFonts w:ascii="Century Gothic" w:hAnsi="Century Gothic"/>
+          <w:sz w:val="24"/>
+          <w:szCs w:val="24"/>
+        </w:rPr>
+      </w:pPr>
+    </w:p>
+    <w:p>
+      <w:pPr>
+        <w:tabs>
+          <w:tab w:val="left" w:pos="1005"/>
+        </w:tabs>
+        <w:rPr>
+          <w:rFonts w:ascii="Century Gothic" w:hAnsi="Century Gothic"/>
+          <w:sz w:val="24"/>
+          <w:szCs w:val="24"/>
+        </w:rPr>
+      </w:pPr>
+    </w:p>
+    <w:p>
+      <w:pPr>
+        <w:tabs>
+          <w:tab w:val="left" w:pos="1005"/>
+        </w:tabs>
+        <w:rPr>
+          <w:rFonts w:ascii="Century Gothic" w:hAnsi="Century Gothic"/>
+          <w:sz w:val="24"/>
+          <w:szCs w:val="24"/>
+        </w:rPr>
+      </w:pPr>
+    </w:p>
+    <w:p>
+      <w:pPr>
+        <w:tabs>
+          <w:tab w:val="left" w:pos="1005"/>
+        </w:tabs>
+        <w:rPr>
+          <w:rFonts w:ascii="Century Gothic" w:hAnsi="Century Gothic"/>
+          <w:sz w:val="24"/>
+          <w:szCs w:val="24"/>
+        </w:rPr>
+      </w:pPr>
+    </w:p>
+    <w:p>
+      <w:pPr>
+        <w:tabs>
+          <w:tab w:val="left" w:pos="1005"/>
+        </w:tabs>
+        <w:rPr>
+          <w:rFonts w:ascii="Century Gothic" w:hAnsi="Century Gothic"/>
+          <w:sz w:val="24"/>
+          <w:szCs w:val="24"/>
+        </w:rPr>
+      </w:pPr>
+    </w:p>
+    <w:p>
+      <w:pPr>
+        <w:tabs>
+          <w:tab w:val="left" w:pos="1005"/>
+        </w:tabs>
+        <w:rPr>
+          <w:rFonts w:ascii="Century Gothic" w:hAnsi="Century Gothic"/>
+          <w:sz w:val="24"/>
+          <w:szCs w:val="24"/>
+        </w:rPr>
+      </w:pPr>
+    </w:p>
     <w:tbl>
       <w:tblPr>
         <w:tblW w:w="0" w:type="auto"/>
@@ -24706,6 +26378,7 @@
                 <w:sz w:val="24"/>
                 <w:szCs w:val="24"/>
               </w:rPr>
+              <w:lastRenderedPageBreak/>
               <w:t>Test Case ID:</w:t>
             </w:r>
           </w:p>
@@ -24744,7 +26417,17 @@
                 <w:sz w:val="24"/>
                 <w:szCs w:val="24"/>
               </w:rPr>
-              <w:t>RFU1.2</w:t>
+              <w:t>RFU1.</w:t>
+            </w:r>
+            <w:r>
+              <w:rPr>
+                <w:rFonts w:ascii="Century Gothic" w:hAnsi="Century Gothic"/>
+                <w:b/>
+                <w:bCs/>
+                <w:sz w:val="24"/>
+                <w:szCs w:val="24"/>
+              </w:rPr>
+              <w:t>3</w:t>
             </w:r>
             <w:r>
               <w:rPr>
@@ -24866,12 +26549,18 @@
             <w:r>
               <w:rPr>
                 <w:rFonts w:ascii="Century Gothic" w:hAnsi="Century Gothic"/>
-                <w:b/>
-                <w:bCs/>
-                <w:sz w:val="24"/>
-                <w:szCs w:val="24"/>
-              </w:rPr>
-              <w:t>registrazione</w:t>
+                <w:sz w:val="24"/>
+                <w:szCs w:val="24"/>
+              </w:rPr>
+              <w:t>registrazione de</w:t>
+            </w:r>
+            <w:r>
+              <w:rPr>
+                <w:rFonts w:ascii="Century Gothic" w:hAnsi="Century Gothic"/>
+                <w:sz w:val="24"/>
+                <w:szCs w:val="24"/>
+              </w:rPr>
+              <w:t>l fattorino</w:t>
             </w:r>
           </w:p>
           <w:p>
@@ -25688,6 +27377,90 @@
         </w:rPr>
       </w:pPr>
     </w:p>
+    <w:p>
+      <w:pPr>
+        <w:tabs>
+          <w:tab w:val="left" w:pos="1005"/>
+        </w:tabs>
+        <w:rPr>
+          <w:rFonts w:ascii="Century Gothic" w:hAnsi="Century Gothic"/>
+          <w:sz w:val="24"/>
+          <w:szCs w:val="24"/>
+        </w:rPr>
+      </w:pPr>
+    </w:p>
+    <w:p>
+      <w:pPr>
+        <w:tabs>
+          <w:tab w:val="left" w:pos="1005"/>
+        </w:tabs>
+        <w:rPr>
+          <w:rFonts w:ascii="Century Gothic" w:hAnsi="Century Gothic"/>
+          <w:sz w:val="24"/>
+          <w:szCs w:val="24"/>
+        </w:rPr>
+      </w:pPr>
+    </w:p>
+    <w:p>
+      <w:pPr>
+        <w:tabs>
+          <w:tab w:val="left" w:pos="1005"/>
+        </w:tabs>
+        <w:rPr>
+          <w:rFonts w:ascii="Century Gothic" w:hAnsi="Century Gothic"/>
+          <w:sz w:val="24"/>
+          <w:szCs w:val="24"/>
+        </w:rPr>
+      </w:pPr>
+    </w:p>
+    <w:p>
+      <w:pPr>
+        <w:tabs>
+          <w:tab w:val="left" w:pos="1005"/>
+        </w:tabs>
+        <w:rPr>
+          <w:rFonts w:ascii="Century Gothic" w:hAnsi="Century Gothic"/>
+          <w:sz w:val="24"/>
+          <w:szCs w:val="24"/>
+        </w:rPr>
+      </w:pPr>
+    </w:p>
+    <w:p>
+      <w:pPr>
+        <w:tabs>
+          <w:tab w:val="left" w:pos="1005"/>
+        </w:tabs>
+        <w:rPr>
+          <w:rFonts w:ascii="Century Gothic" w:hAnsi="Century Gothic"/>
+          <w:sz w:val="24"/>
+          <w:szCs w:val="24"/>
+        </w:rPr>
+      </w:pPr>
+    </w:p>
+    <w:p>
+      <w:pPr>
+        <w:tabs>
+          <w:tab w:val="left" w:pos="1005"/>
+        </w:tabs>
+        <w:rPr>
+          <w:rFonts w:ascii="Century Gothic" w:hAnsi="Century Gothic"/>
+          <w:sz w:val="24"/>
+          <w:szCs w:val="24"/>
+        </w:rPr>
+      </w:pPr>
+    </w:p>
+    <w:p>
+      <w:pPr>
+        <w:tabs>
+          <w:tab w:val="left" w:pos="1005"/>
+        </w:tabs>
+        <w:rPr>
+          <w:rFonts w:ascii="Century Gothic" w:hAnsi="Century Gothic"/>
+          <w:sz w:val="24"/>
+          <w:szCs w:val="24"/>
+        </w:rPr>
+      </w:pPr>
+    </w:p>
     <w:tbl>
       <w:tblPr>
         <w:tblW w:w="0" w:type="auto"/>
@@ -25735,6 +27508,7 @@
                 <w:sz w:val="24"/>
                 <w:szCs w:val="24"/>
               </w:rPr>
+              <w:lastRenderedPageBreak/>
               <w:t>Test Case ID:</w:t>
             </w:r>
           </w:p>
@@ -25773,7 +27547,17 @@
                 <w:sz w:val="24"/>
                 <w:szCs w:val="24"/>
               </w:rPr>
-              <w:t>RFU1.2</w:t>
+              <w:t>RFU1.</w:t>
+            </w:r>
+            <w:r>
+              <w:rPr>
+                <w:rFonts w:ascii="Century Gothic" w:hAnsi="Century Gothic"/>
+                <w:b/>
+                <w:bCs/>
+                <w:sz w:val="24"/>
+                <w:szCs w:val="24"/>
+              </w:rPr>
+              <w:t>3</w:t>
             </w:r>
             <w:r>
               <w:rPr>
@@ -25895,12 +27679,18 @@
             <w:r>
               <w:rPr>
                 <w:rFonts w:ascii="Century Gothic" w:hAnsi="Century Gothic"/>
-                <w:b/>
-                <w:bCs/>
-                <w:sz w:val="24"/>
-                <w:szCs w:val="24"/>
-              </w:rPr>
-              <w:t>registrazione</w:t>
+                <w:sz w:val="24"/>
+                <w:szCs w:val="24"/>
+              </w:rPr>
+              <w:t>registrazione de</w:t>
+            </w:r>
+            <w:r>
+              <w:rPr>
+                <w:rFonts w:ascii="Century Gothic" w:hAnsi="Century Gothic"/>
+                <w:sz w:val="24"/>
+                <w:szCs w:val="24"/>
+              </w:rPr>
+              <w:t>l fattorino</w:t>
             </w:r>
           </w:p>
           <w:p>
@@ -26417,7 +28207,6 @@
                       <w:sz w:val="24"/>
                       <w:szCs w:val="24"/>
                     </w:rPr>
-                    <w:lastRenderedPageBreak/>
                     <w:t>Città di consegna</w:t>
                   </w:r>
                 </w:p>
@@ -26616,7 +28405,6 @@
                 <w:sz w:val="24"/>
                 <w:szCs w:val="24"/>
               </w:rPr>
-              <w:lastRenderedPageBreak/>
               <w:t>Oracolo:</w:t>
             </w:r>
           </w:p>
@@ -26707,6 +28495,90 @@
         </w:tc>
       </w:tr>
     </w:tbl>
+    <w:p>
+      <w:pPr>
+        <w:tabs>
+          <w:tab w:val="left" w:pos="1005"/>
+        </w:tabs>
+        <w:rPr>
+          <w:rFonts w:ascii="Century Gothic" w:hAnsi="Century Gothic"/>
+          <w:sz w:val="24"/>
+          <w:szCs w:val="24"/>
+        </w:rPr>
+      </w:pPr>
+    </w:p>
+    <w:p>
+      <w:pPr>
+        <w:tabs>
+          <w:tab w:val="left" w:pos="1005"/>
+        </w:tabs>
+        <w:rPr>
+          <w:rFonts w:ascii="Century Gothic" w:hAnsi="Century Gothic"/>
+          <w:sz w:val="24"/>
+          <w:szCs w:val="24"/>
+        </w:rPr>
+      </w:pPr>
+    </w:p>
+    <w:p>
+      <w:pPr>
+        <w:tabs>
+          <w:tab w:val="left" w:pos="1005"/>
+        </w:tabs>
+        <w:rPr>
+          <w:rFonts w:ascii="Century Gothic" w:hAnsi="Century Gothic"/>
+          <w:sz w:val="24"/>
+          <w:szCs w:val="24"/>
+        </w:rPr>
+      </w:pPr>
+    </w:p>
+    <w:p>
+      <w:pPr>
+        <w:tabs>
+          <w:tab w:val="left" w:pos="1005"/>
+        </w:tabs>
+        <w:rPr>
+          <w:rFonts w:ascii="Century Gothic" w:hAnsi="Century Gothic"/>
+          <w:sz w:val="24"/>
+          <w:szCs w:val="24"/>
+        </w:rPr>
+      </w:pPr>
+    </w:p>
+    <w:p>
+      <w:pPr>
+        <w:tabs>
+          <w:tab w:val="left" w:pos="1005"/>
+        </w:tabs>
+        <w:rPr>
+          <w:rFonts w:ascii="Century Gothic" w:hAnsi="Century Gothic"/>
+          <w:sz w:val="24"/>
+          <w:szCs w:val="24"/>
+        </w:rPr>
+      </w:pPr>
+    </w:p>
+    <w:p>
+      <w:pPr>
+        <w:tabs>
+          <w:tab w:val="left" w:pos="1005"/>
+        </w:tabs>
+        <w:rPr>
+          <w:rFonts w:ascii="Century Gothic" w:hAnsi="Century Gothic"/>
+          <w:sz w:val="24"/>
+          <w:szCs w:val="24"/>
+        </w:rPr>
+      </w:pPr>
+    </w:p>
+    <w:p>
+      <w:pPr>
+        <w:tabs>
+          <w:tab w:val="left" w:pos="1005"/>
+        </w:tabs>
+        <w:rPr>
+          <w:rFonts w:ascii="Century Gothic" w:hAnsi="Century Gothic"/>
+          <w:sz w:val="24"/>
+          <w:szCs w:val="24"/>
+        </w:rPr>
+      </w:pPr>
+    </w:p>
     <w:p>
       <w:pPr>
         <w:tabs>
@@ -26766,6 +28638,7 @@
                 <w:sz w:val="24"/>
                 <w:szCs w:val="24"/>
               </w:rPr>
+              <w:lastRenderedPageBreak/>
               <w:t>Test Case ID:</w:t>
             </w:r>
           </w:p>
@@ -26804,7 +28677,17 @@
                 <w:sz w:val="24"/>
                 <w:szCs w:val="24"/>
               </w:rPr>
-              <w:t>RFU1.2</w:t>
+              <w:t>RFU1.</w:t>
+            </w:r>
+            <w:r>
+              <w:rPr>
+                <w:rFonts w:ascii="Century Gothic" w:hAnsi="Century Gothic"/>
+                <w:b/>
+                <w:bCs/>
+                <w:sz w:val="24"/>
+                <w:szCs w:val="24"/>
+              </w:rPr>
+              <w:t>3</w:t>
             </w:r>
             <w:r>
               <w:rPr>
@@ -26926,12 +28809,18 @@
             <w:r>
               <w:rPr>
                 <w:rFonts w:ascii="Century Gothic" w:hAnsi="Century Gothic"/>
-                <w:b/>
-                <w:bCs/>
-                <w:sz w:val="24"/>
-                <w:szCs w:val="24"/>
-              </w:rPr>
-              <w:t>registrazione</w:t>
+                <w:sz w:val="24"/>
+                <w:szCs w:val="24"/>
+              </w:rPr>
+              <w:t>registrazione de</w:t>
+            </w:r>
+            <w:r>
+              <w:rPr>
+                <w:rFonts w:ascii="Century Gothic" w:hAnsi="Century Gothic"/>
+                <w:sz w:val="24"/>
+                <w:szCs w:val="24"/>
+              </w:rPr>
+              <w:t>l fattorino</w:t>
             </w:r>
           </w:p>
           <w:p>
@@ -27646,7 +29535,6 @@
                 <w:sz w:val="24"/>
                 <w:szCs w:val="24"/>
               </w:rPr>
-              <w:lastRenderedPageBreak/>
               <w:t>Oracolo:</w:t>
             </w:r>
           </w:p>
@@ -27737,6 +29625,90 @@
         </w:tc>
       </w:tr>
     </w:tbl>
+    <w:p>
+      <w:pPr>
+        <w:tabs>
+          <w:tab w:val="left" w:pos="1005"/>
+        </w:tabs>
+        <w:rPr>
+          <w:rFonts w:ascii="Century Gothic" w:hAnsi="Century Gothic"/>
+          <w:sz w:val="24"/>
+          <w:szCs w:val="24"/>
+        </w:rPr>
+      </w:pPr>
+    </w:p>
+    <w:p>
+      <w:pPr>
+        <w:tabs>
+          <w:tab w:val="left" w:pos="1005"/>
+        </w:tabs>
+        <w:rPr>
+          <w:rFonts w:ascii="Century Gothic" w:hAnsi="Century Gothic"/>
+          <w:sz w:val="24"/>
+          <w:szCs w:val="24"/>
+        </w:rPr>
+      </w:pPr>
+    </w:p>
+    <w:p>
+      <w:pPr>
+        <w:tabs>
+          <w:tab w:val="left" w:pos="1005"/>
+        </w:tabs>
+        <w:rPr>
+          <w:rFonts w:ascii="Century Gothic" w:hAnsi="Century Gothic"/>
+          <w:sz w:val="24"/>
+          <w:szCs w:val="24"/>
+        </w:rPr>
+      </w:pPr>
+    </w:p>
+    <w:p>
+      <w:pPr>
+        <w:tabs>
+          <w:tab w:val="left" w:pos="1005"/>
+        </w:tabs>
+        <w:rPr>
+          <w:rFonts w:ascii="Century Gothic" w:hAnsi="Century Gothic"/>
+          <w:sz w:val="24"/>
+          <w:szCs w:val="24"/>
+        </w:rPr>
+      </w:pPr>
+    </w:p>
+    <w:p>
+      <w:pPr>
+        <w:tabs>
+          <w:tab w:val="left" w:pos="1005"/>
+        </w:tabs>
+        <w:rPr>
+          <w:rFonts w:ascii="Century Gothic" w:hAnsi="Century Gothic"/>
+          <w:sz w:val="24"/>
+          <w:szCs w:val="24"/>
+        </w:rPr>
+      </w:pPr>
+    </w:p>
+    <w:p>
+      <w:pPr>
+        <w:tabs>
+          <w:tab w:val="left" w:pos="1005"/>
+        </w:tabs>
+        <w:rPr>
+          <w:rFonts w:ascii="Century Gothic" w:hAnsi="Century Gothic"/>
+          <w:sz w:val="24"/>
+          <w:szCs w:val="24"/>
+        </w:rPr>
+      </w:pPr>
+    </w:p>
+    <w:p>
+      <w:pPr>
+        <w:tabs>
+          <w:tab w:val="left" w:pos="1005"/>
+        </w:tabs>
+        <w:rPr>
+          <w:rFonts w:ascii="Century Gothic" w:hAnsi="Century Gothic"/>
+          <w:sz w:val="24"/>
+          <w:szCs w:val="24"/>
+        </w:rPr>
+      </w:pPr>
+    </w:p>
     <w:p>
       <w:pPr>
         <w:tabs>
@@ -27796,6 +29768,7 @@
                 <w:sz w:val="24"/>
                 <w:szCs w:val="24"/>
               </w:rPr>
+              <w:lastRenderedPageBreak/>
               <w:t>Test Case ID:</w:t>
             </w:r>
           </w:p>
@@ -27834,7 +29807,17 @@
                 <w:sz w:val="24"/>
                 <w:szCs w:val="24"/>
               </w:rPr>
-              <w:t>RFU1.2</w:t>
+              <w:t>RFU1.</w:t>
+            </w:r>
+            <w:r>
+              <w:rPr>
+                <w:rFonts w:ascii="Century Gothic" w:hAnsi="Century Gothic"/>
+                <w:b/>
+                <w:bCs/>
+                <w:sz w:val="24"/>
+                <w:szCs w:val="24"/>
+              </w:rPr>
+              <w:t>3</w:t>
             </w:r>
             <w:r>
               <w:rPr>
@@ -27927,7 +29910,7 @@
             <w:pPr>
               <w:numPr>
                 <w:ilvl w:val="0"/>
-                <w:numId w:val="34"/>
+                <w:numId w:val="58"/>
               </w:numPr>
               <w:spacing w:after="0" w:line="240" w:lineRule="auto"/>
               <w:jc w:val="center"/>
@@ -27956,19 +29939,25 @@
             <w:r>
               <w:rPr>
                 <w:rFonts w:ascii="Century Gothic" w:hAnsi="Century Gothic"/>
-                <w:b/>
-                <w:bCs/>
-                <w:sz w:val="24"/>
-                <w:szCs w:val="24"/>
-              </w:rPr>
-              <w:t>registrazione</w:t>
+                <w:sz w:val="24"/>
+                <w:szCs w:val="24"/>
+              </w:rPr>
+              <w:t>registrazione de</w:t>
+            </w:r>
+            <w:r>
+              <w:rPr>
+                <w:rFonts w:ascii="Century Gothic" w:hAnsi="Century Gothic"/>
+                <w:sz w:val="24"/>
+                <w:szCs w:val="24"/>
+              </w:rPr>
+              <w:t>l fattorino</w:t>
             </w:r>
           </w:p>
           <w:p>
             <w:pPr>
               <w:numPr>
                 <w:ilvl w:val="0"/>
-                <w:numId w:val="34"/>
+                <w:numId w:val="58"/>
               </w:numPr>
               <w:spacing w:after="0" w:line="240" w:lineRule="auto"/>
               <w:jc w:val="center"/>
@@ -28058,7 +30047,7 @@
               <w:pStyle w:val="Paragrafoelenco"/>
               <w:numPr>
                 <w:ilvl w:val="0"/>
-                <w:numId w:val="35"/>
+                <w:numId w:val="59"/>
               </w:numPr>
               <w:spacing w:after="120" w:line="240" w:lineRule="auto"/>
               <w:rPr>
@@ -28067,6 +30056,8 @@
                 <w:szCs w:val="24"/>
               </w:rPr>
             </w:pPr>
+            <w:bookmarkStart w:id="1" w:name="_GoBack"/>
+            <w:bookmarkEnd w:id="1"/>
             <w:r>
               <w:rPr>
                 <w:rFonts w:ascii="Century Gothic" w:hAnsi="Century Gothic"/>
@@ -28590,7 +30581,7 @@
               <w:pStyle w:val="Paragrafoelenco"/>
               <w:numPr>
                 <w:ilvl w:val="0"/>
-                <w:numId w:val="35"/>
+                <w:numId w:val="59"/>
               </w:numPr>
               <w:spacing w:after="0" w:line="240" w:lineRule="auto"/>
               <w:rPr>
@@ -28750,7 +30741,7 @@
                 <w:sz w:val="24"/>
                 <w:szCs w:val="24"/>
               </w:rPr>
-              <w:t xml:space="preserve">  viene effettuata.</w:t>
+              <w:t xml:space="preserve"> viene effettuata.</w:t>
             </w:r>
           </w:p>
         </w:tc>
@@ -33192,6 +35183,184 @@
     </w:lvl>
   </w:abstractNum>
   <w:abstractNum w:abstractNumId="50" w15:restartNumberingAfterBreak="0">
+    <w:nsid w:val="61AB2B75"/>
+    <w:multiLevelType w:val="hybridMultilevel"/>
+    <w:tmpl w:val="F3405DE4"/>
+    <w:lvl w:ilvl="0" w:tplc="0410000F">
+      <w:start w:val="1"/>
+      <w:numFmt w:val="decimal"/>
+      <w:lvlText w:val="%1."/>
+      <w:lvlJc w:val="left"/>
+      <w:pPr>
+        <w:ind w:left="720" w:hanging="360"/>
+      </w:pPr>
+      <w:rPr>
+        <w:rFonts w:hint="default"/>
+      </w:rPr>
+    </w:lvl>
+    <w:lvl w:ilvl="1" w:tplc="04100019" w:tentative="1">
+      <w:start w:val="1"/>
+      <w:numFmt w:val="lowerLetter"/>
+      <w:lvlText w:val="%2."/>
+      <w:lvlJc w:val="left"/>
+      <w:pPr>
+        <w:ind w:left="1440" w:hanging="360"/>
+      </w:pPr>
+    </w:lvl>
+    <w:lvl w:ilvl="2" w:tplc="0410001B" w:tentative="1">
+      <w:start w:val="1"/>
+      <w:numFmt w:val="lowerRoman"/>
+      <w:lvlText w:val="%3."/>
+      <w:lvlJc w:val="right"/>
+      <w:pPr>
+        <w:ind w:left="2160" w:hanging="180"/>
+      </w:pPr>
+    </w:lvl>
+    <w:lvl w:ilvl="3" w:tplc="0410000F" w:tentative="1">
+      <w:start w:val="1"/>
+      <w:numFmt w:val="decimal"/>
+      <w:lvlText w:val="%4."/>
+      <w:lvlJc w:val="left"/>
+      <w:pPr>
+        <w:ind w:left="2880" w:hanging="360"/>
+      </w:pPr>
+    </w:lvl>
+    <w:lvl w:ilvl="4" w:tplc="04100019" w:tentative="1">
+      <w:start w:val="1"/>
+      <w:numFmt w:val="lowerLetter"/>
+      <w:lvlText w:val="%5."/>
+      <w:lvlJc w:val="left"/>
+      <w:pPr>
+        <w:ind w:left="3600" w:hanging="360"/>
+      </w:pPr>
+    </w:lvl>
+    <w:lvl w:ilvl="5" w:tplc="0410001B" w:tentative="1">
+      <w:start w:val="1"/>
+      <w:numFmt w:val="lowerRoman"/>
+      <w:lvlText w:val="%6."/>
+      <w:lvlJc w:val="right"/>
+      <w:pPr>
+        <w:ind w:left="4320" w:hanging="180"/>
+      </w:pPr>
+    </w:lvl>
+    <w:lvl w:ilvl="6" w:tplc="0410000F" w:tentative="1">
+      <w:start w:val="1"/>
+      <w:numFmt w:val="decimal"/>
+      <w:lvlText w:val="%7."/>
+      <w:lvlJc w:val="left"/>
+      <w:pPr>
+        <w:ind w:left="5040" w:hanging="360"/>
+      </w:pPr>
+    </w:lvl>
+    <w:lvl w:ilvl="7" w:tplc="04100019" w:tentative="1">
+      <w:start w:val="1"/>
+      <w:numFmt w:val="lowerLetter"/>
+      <w:lvlText w:val="%8."/>
+      <w:lvlJc w:val="left"/>
+      <w:pPr>
+        <w:ind w:left="5760" w:hanging="360"/>
+      </w:pPr>
+    </w:lvl>
+    <w:lvl w:ilvl="8" w:tplc="0410001B" w:tentative="1">
+      <w:start w:val="1"/>
+      <w:numFmt w:val="lowerRoman"/>
+      <w:lvlText w:val="%9."/>
+      <w:lvlJc w:val="right"/>
+      <w:pPr>
+        <w:ind w:left="6480" w:hanging="180"/>
+      </w:pPr>
+    </w:lvl>
+  </w:abstractNum>
+  <w:abstractNum w:abstractNumId="51" w15:restartNumberingAfterBreak="0">
+    <w:nsid w:val="62163C1A"/>
+    <w:multiLevelType w:val="hybridMultilevel"/>
+    <w:tmpl w:val="1362E372"/>
+    <w:lvl w:ilvl="0" w:tplc="0410000F">
+      <w:start w:val="1"/>
+      <w:numFmt w:val="decimal"/>
+      <w:lvlText w:val="%1."/>
+      <w:lvlJc w:val="left"/>
+      <w:pPr>
+        <w:ind w:left="720" w:hanging="360"/>
+      </w:pPr>
+      <w:rPr>
+        <w:rFonts w:hint="default"/>
+      </w:rPr>
+    </w:lvl>
+    <w:lvl w:ilvl="1" w:tplc="04100019" w:tentative="1">
+      <w:start w:val="1"/>
+      <w:numFmt w:val="lowerLetter"/>
+      <w:lvlText w:val="%2."/>
+      <w:lvlJc w:val="left"/>
+      <w:pPr>
+        <w:ind w:left="1440" w:hanging="360"/>
+      </w:pPr>
+    </w:lvl>
+    <w:lvl w:ilvl="2" w:tplc="0410001B" w:tentative="1">
+      <w:start w:val="1"/>
+      <w:numFmt w:val="lowerRoman"/>
+      <w:lvlText w:val="%3."/>
+      <w:lvlJc w:val="right"/>
+      <w:pPr>
+        <w:ind w:left="2160" w:hanging="180"/>
+      </w:pPr>
+    </w:lvl>
+    <w:lvl w:ilvl="3" w:tplc="0410000F" w:tentative="1">
+      <w:start w:val="1"/>
+      <w:numFmt w:val="decimal"/>
+      <w:lvlText w:val="%4."/>
+      <w:lvlJc w:val="left"/>
+      <w:pPr>
+        <w:ind w:left="2880" w:hanging="360"/>
+      </w:pPr>
+    </w:lvl>
+    <w:lvl w:ilvl="4" w:tplc="04100019" w:tentative="1">
+      <w:start w:val="1"/>
+      <w:numFmt w:val="lowerLetter"/>
+      <w:lvlText w:val="%5."/>
+      <w:lvlJc w:val="left"/>
+      <w:pPr>
+        <w:ind w:left="3600" w:hanging="360"/>
+      </w:pPr>
+    </w:lvl>
+    <w:lvl w:ilvl="5" w:tplc="0410001B" w:tentative="1">
+      <w:start w:val="1"/>
+      <w:numFmt w:val="lowerRoman"/>
+      <w:lvlText w:val="%6."/>
+      <w:lvlJc w:val="right"/>
+      <w:pPr>
+        <w:ind w:left="4320" w:hanging="180"/>
+      </w:pPr>
+    </w:lvl>
+    <w:lvl w:ilvl="6" w:tplc="0410000F" w:tentative="1">
+      <w:start w:val="1"/>
+      <w:numFmt w:val="decimal"/>
+      <w:lvlText w:val="%7."/>
+      <w:lvlJc w:val="left"/>
+      <w:pPr>
+        <w:ind w:left="5040" w:hanging="360"/>
+      </w:pPr>
+    </w:lvl>
+    <w:lvl w:ilvl="7" w:tplc="04100019" w:tentative="1">
+      <w:start w:val="1"/>
+      <w:numFmt w:val="lowerLetter"/>
+      <w:lvlText w:val="%8."/>
+      <w:lvlJc w:val="left"/>
+      <w:pPr>
+        <w:ind w:left="5760" w:hanging="360"/>
+      </w:pPr>
+    </w:lvl>
+    <w:lvl w:ilvl="8" w:tplc="0410001B" w:tentative="1">
+      <w:start w:val="1"/>
+      <w:numFmt w:val="lowerRoman"/>
+      <w:lvlText w:val="%9."/>
+      <w:lvlJc w:val="right"/>
+      <w:pPr>
+        <w:ind w:left="6480" w:hanging="180"/>
+      </w:pPr>
+    </w:lvl>
+  </w:abstractNum>
+  <w:abstractNum w:abstractNumId="52" w15:restartNumberingAfterBreak="0">
     <w:nsid w:val="62F5193E"/>
     <w:multiLevelType w:val="hybridMultilevel"/>
     <w:tmpl w:val="1362E372"/>
@@ -33280,7 +35449,7 @@
       </w:pPr>
     </w:lvl>
   </w:abstractNum>
-  <w:abstractNum w:abstractNumId="51" w15:restartNumberingAfterBreak="0">
+  <w:abstractNum w:abstractNumId="53" w15:restartNumberingAfterBreak="0">
     <w:nsid w:val="63404A13"/>
     <w:multiLevelType w:val="hybridMultilevel"/>
     <w:tmpl w:val="1362E372"/>
@@ -33369,7 +35538,7 @@
       </w:pPr>
     </w:lvl>
   </w:abstractNum>
-  <w:abstractNum w:abstractNumId="52" w15:restartNumberingAfterBreak="0">
+  <w:abstractNum w:abstractNumId="54" w15:restartNumberingAfterBreak="0">
     <w:nsid w:val="645E3C62"/>
     <w:multiLevelType w:val="hybridMultilevel"/>
     <w:tmpl w:val="F3405DE4"/>
@@ -33458,7 +35627,7 @@
       </w:pPr>
     </w:lvl>
   </w:abstractNum>
-  <w:abstractNum w:abstractNumId="53" w15:restartNumberingAfterBreak="0">
+  <w:abstractNum w:abstractNumId="55" w15:restartNumberingAfterBreak="0">
     <w:nsid w:val="675C783C"/>
     <w:multiLevelType w:val="hybridMultilevel"/>
     <w:tmpl w:val="D688A9C4"/>
@@ -33544,7 +35713,7 @@
       </w:pPr>
     </w:lvl>
   </w:abstractNum>
-  <w:abstractNum w:abstractNumId="54" w15:restartNumberingAfterBreak="0">
+  <w:abstractNum w:abstractNumId="56" w15:restartNumberingAfterBreak="0">
     <w:nsid w:val="6B9C0682"/>
     <w:multiLevelType w:val="hybridMultilevel"/>
     <w:tmpl w:val="1362E372"/>
@@ -33633,7 +35802,7 @@
       </w:pPr>
     </w:lvl>
   </w:abstractNum>
-  <w:abstractNum w:abstractNumId="55" w15:restartNumberingAfterBreak="0">
+  <w:abstractNum w:abstractNumId="57" w15:restartNumberingAfterBreak="0">
     <w:nsid w:val="72F7351F"/>
     <w:multiLevelType w:val="hybridMultilevel"/>
     <w:tmpl w:val="1362E372"/>
@@ -33722,7 +35891,7 @@
       </w:pPr>
     </w:lvl>
   </w:abstractNum>
-  <w:abstractNum w:abstractNumId="56" w15:restartNumberingAfterBreak="0">
+  <w:abstractNum w:abstractNumId="58" w15:restartNumberingAfterBreak="0">
     <w:nsid w:val="7E334138"/>
     <w:multiLevelType w:val="hybridMultilevel"/>
     <w:tmpl w:val="63B6AEC6"/>
@@ -33824,7 +35993,7 @@
     <w:abstractNumId w:val="36"/>
   </w:num>
   <w:num w:numId="6">
-    <w:abstractNumId w:val="56"/>
+    <w:abstractNumId w:val="58"/>
   </w:num>
   <w:num w:numId="7">
     <w:abstractNumId w:val="43"/>
@@ -33845,7 +36014,7 @@
     <w:abstractNumId w:val="35"/>
   </w:num>
   <w:num w:numId="13">
-    <w:abstractNumId w:val="53"/>
+    <w:abstractNumId w:val="55"/>
   </w:num>
   <w:num w:numId="14">
     <w:abstractNumId w:val="12"/>
@@ -33857,7 +36026,7 @@
     <w:abstractNumId w:val="7"/>
   </w:num>
   <w:num w:numId="17">
-    <w:abstractNumId w:val="50"/>
+    <w:abstractNumId w:val="52"/>
   </w:num>
   <w:num w:numId="18">
     <w:abstractNumId w:val="41"/>
@@ -33890,7 +36059,7 @@
     <w:abstractNumId w:val="31"/>
   </w:num>
   <w:num w:numId="28">
-    <w:abstractNumId w:val="51"/>
+    <w:abstractNumId w:val="53"/>
   </w:num>
   <w:num w:numId="29">
     <w:abstractNumId w:val="0"/>
@@ -33911,7 +36080,7 @@
     <w:abstractNumId w:val="3"/>
   </w:num>
   <w:num w:numId="35">
-    <w:abstractNumId w:val="52"/>
+    <w:abstractNumId w:val="54"/>
   </w:num>
   <w:num w:numId="36">
     <w:abstractNumId w:val="5"/>
@@ -33923,13 +36092,13 @@
     <w:abstractNumId w:val="17"/>
   </w:num>
   <w:num w:numId="39">
-    <w:abstractNumId w:val="55"/>
+    <w:abstractNumId w:val="57"/>
   </w:num>
   <w:num w:numId="40">
     <w:abstractNumId w:val="18"/>
   </w:num>
   <w:num w:numId="41">
-    <w:abstractNumId w:val="54"/>
+    <w:abstractNumId w:val="56"/>
   </w:num>
   <w:num w:numId="42">
     <w:abstractNumId w:val="46"/>
@@ -33978,6 +36147,12 @@
   </w:num>
   <w:num w:numId="57">
     <w:abstractNumId w:val="13"/>
+  </w:num>
+  <w:num w:numId="58">
+    <w:abstractNumId w:val="51"/>
+  </w:num>
+  <w:num w:numId="59">
+    <w:abstractNumId w:val="50"/>
   </w:num>
   <w:numIdMacAtCleanup w:val="57"/>
 </w:numbering>
@@ -34747,7 +36922,7 @@
 </file>
 
 <file path=customXml/itemProps1.xml><?xml version="1.0" encoding="utf-8"?>
-<ds:datastoreItem xmlns:ds="http://schemas.openxmlformats.org/officeDocument/2006/customXml" ds:itemID="{46BA86AD-FCB5-4EED-9DC3-F60E2ED9ED5B}">
+<ds:datastoreItem xmlns:ds="http://schemas.openxmlformats.org/officeDocument/2006/customXml" ds:itemID="{9AEDF281-3BAF-44D5-B263-B3EDAD353F9D}">
   <ds:schemaRefs>
     <ds:schemaRef ds:uri="http://schemas.openxmlformats.org/officeDocument/2006/bibliography"/>
   </ds:schemaRefs>

</xml_diff>